<commit_message>
added analysis for algorithm 2
added analysis to the word doc
</commit_message>
<xml_diff>
--- a/AlgorithmAnalysis.docx
+++ b/AlgorithmAnalysis.docx
@@ -1,6 +1,6 @@
 
 <file path=word/document.xml><?xml version="1.0" encoding="utf-8"?>
-<w:document xmlns:wpc="http://schemas.microsoft.com/office/word/2010/wordprocessingCanvas" xmlns:mo="http://schemas.microsoft.com/office/mac/office/2008/main" xmlns:mc="http://schemas.openxmlformats.org/markup-compatibility/2006" xmlns:mv="urn:schemas-microsoft-com:mac:vml" xmlns:o="urn:schemas-microsoft-com:office:office" xmlns:r="http://schemas.openxmlformats.org/officeDocument/2006/relationships" xmlns:m="http://schemas.openxmlformats.org/officeDocument/2006/math" xmlns:v="urn:schemas-microsoft-com:vml" xmlns:wp14="http://schemas.microsoft.com/office/word/2010/wordprocessingDrawing" xmlns:wp="http://schemas.openxmlformats.org/drawingml/2006/wordprocessingDrawing" xmlns:w10="urn:schemas-microsoft-com:office:word" xmlns:w="http://schemas.openxmlformats.org/wordprocessingml/2006/main" xmlns:w14="http://schemas.microsoft.com/office/word/2010/wordml" xmlns:wpg="http://schemas.microsoft.com/office/word/2010/wordprocessingGroup" xmlns:wpi="http://schemas.microsoft.com/office/word/2010/wordprocessingInk" xmlns:wne="http://schemas.microsoft.com/office/word/2006/wordml" xmlns:wps="http://schemas.microsoft.com/office/word/2010/wordprocessingShape" mc:Ignorable="w14 wp14">
+<w:document xmlns:wpc="http://schemas.microsoft.com/office/word/2010/wordprocessingCanvas" xmlns:mc="http://schemas.openxmlformats.org/markup-compatibility/2006" xmlns:o="urn:schemas-microsoft-com:office:office" xmlns:r="http://schemas.openxmlformats.org/officeDocument/2006/relationships" xmlns:m="http://schemas.openxmlformats.org/officeDocument/2006/math" xmlns:v="urn:schemas-microsoft-com:vml" xmlns:wp14="http://schemas.microsoft.com/office/word/2010/wordprocessingDrawing" xmlns:wp="http://schemas.openxmlformats.org/drawingml/2006/wordprocessingDrawing" xmlns:w10="urn:schemas-microsoft-com:office:word" xmlns:w="http://schemas.openxmlformats.org/wordprocessingml/2006/main" xmlns:w14="http://schemas.microsoft.com/office/word/2010/wordml" xmlns:w15="http://schemas.microsoft.com/office/word/2012/wordml" xmlns:wpg="http://schemas.microsoft.com/office/word/2010/wordprocessingGroup" xmlns:wpi="http://schemas.microsoft.com/office/word/2010/wordprocessingInk" xmlns:wne="http://schemas.microsoft.com/office/word/2006/wordml" xmlns:wps="http://schemas.microsoft.com/office/word/2010/wordprocessingShape" mc:Ignorable="w14 w15 wp14">
   <w:body>
     <w:p>
       <w:r>
@@ -40,13 +40,8 @@
         <w:jc w:val="center"/>
       </w:pPr>
       <w:r>
-        <w:t xml:space="preserve">Project 1: Maximum Sum </w:t>
-      </w:r>
-      <w:proofErr w:type="spellStart"/>
-      <w:r>
-        <w:t>Subarray</w:t>
-      </w:r>
-      <w:proofErr w:type="spellEnd"/>
+        <w:t>Project 1: Maximum Sum Subarray</w:t>
+      </w:r>
     </w:p>
     <w:p>
       <w:pPr>
@@ -122,19 +117,11 @@
           <w:b/>
         </w:rPr>
       </w:pPr>
-      <w:proofErr w:type="spellStart"/>
-      <w:r>
-        <w:rPr>
-          <w:b/>
-        </w:rPr>
-        <w:t>Pseudocode</w:t>
-      </w:r>
-      <w:proofErr w:type="spellEnd"/>
-      <w:r>
-        <w:rPr>
-          <w:b/>
-        </w:rPr>
-        <w:t>:</w:t>
+      <w:r>
+        <w:rPr>
+          <w:b/>
+        </w:rPr>
+        <w:t>Pseudocode:</w:t>
       </w:r>
     </w:p>
     <w:p>
@@ -240,6 +227,7 @@
         <w:t>newSum</w:t>
       </w:r>
       <w:proofErr w:type="spellEnd"/>
+      <w:proofErr w:type="gramEnd"/>
       <w:r>
         <w:rPr>
           <w:rFonts w:ascii="Wingdings" w:hAnsi="Wingdings"/>
@@ -247,7 +235,6 @@
         </w:rPr>
         <w:t></w:t>
       </w:r>
-      <w:proofErr w:type="gramEnd"/>
       <w:r>
         <w:rPr>
           <w:i/>
@@ -335,7 +322,6 @@
         <w:tab/>
       </w:r>
       <w:proofErr w:type="spellStart"/>
-      <w:proofErr w:type="gramStart"/>
       <w:r>
         <w:rPr>
           <w:i/>
@@ -356,7 +342,6 @@
         <w:t>newSum</w:t>
       </w:r>
       <w:proofErr w:type="spellEnd"/>
-      <w:proofErr w:type="gramEnd"/>
     </w:p>
     <w:p>
       <w:pPr>
@@ -513,12 +498,7 @@
         <w:t>).</w:t>
       </w:r>
       <w:r>
-        <w:t xml:space="preserve">  This is a tight bound because we must sum up all elements in the array in o</w:t>
-      </w:r>
-      <w:bookmarkStart w:id="0" w:name="_GoBack"/>
-      <w:bookmarkEnd w:id="0"/>
-      <w:r>
-        <w:t>rder to accurately gauge the greatest sum.</w:t>
+        <w:t xml:space="preserve">  This is a tight bound because we must sum up all elements in the array in order to accurately gauge the greatest sum.</w:t>
       </w:r>
     </w:p>
     <w:p/>
@@ -547,28 +527,390 @@
           <w:b/>
         </w:rPr>
       </w:pPr>
-      <w:proofErr w:type="spellStart"/>
-      <w:r>
-        <w:rPr>
-          <w:b/>
-        </w:rPr>
-        <w:t>Pseudocode</w:t>
-      </w:r>
-      <w:proofErr w:type="spellEnd"/>
-      <w:r>
-        <w:rPr>
-          <w:b/>
-        </w:rPr>
-        <w:t>:</w:t>
+      <w:r>
+        <w:rPr>
+          <w:b/>
+        </w:rPr>
+        <w:t>Pseudocode:</w:t>
       </w:r>
     </w:p>
     <w:p/>
     <w:p>
-      <w:pPr>
-        <w:rPr>
-          <w:i/>
-        </w:rPr>
-      </w:pPr>
+      <w:proofErr w:type="spellStart"/>
+      <w:proofErr w:type="gramStart"/>
+      <w:r>
+        <w:rPr>
+          <w:i/>
+        </w:rPr>
+        <w:t>maxSum</w:t>
+      </w:r>
+      <w:proofErr w:type="spellEnd"/>
+      <w:proofErr w:type="gramEnd"/>
+      <w:r>
+        <w:t xml:space="preserve"> </w:t>
+      </w:r>
+      <w:r>
+        <w:rPr>
+          <w:rFonts w:ascii="Wingdings" w:hAnsi="Wingdings"/>
+          <w:color w:val="000000"/>
+        </w:rPr>
+        <w:t></w:t>
+      </w:r>
+      <w:r>
+        <w:t>0</w:t>
+      </w:r>
+    </w:p>
+    <w:p>
+      <w:pPr>
+        <w:rPr>
+          <w:b/>
+        </w:rPr>
+      </w:pPr>
+      <w:proofErr w:type="gramStart"/>
+      <w:r>
+        <w:rPr>
+          <w:b/>
+        </w:rPr>
+        <w:t>for</w:t>
+      </w:r>
+      <w:proofErr w:type="gramEnd"/>
+      <w:r>
+        <w:t xml:space="preserve"> </w:t>
+      </w:r>
+      <w:proofErr w:type="spellStart"/>
+      <w:r>
+        <w:t>i</w:t>
+      </w:r>
+      <w:proofErr w:type="spellEnd"/>
+      <w:r>
+        <w:t xml:space="preserve"> = 0 to size of array </w:t>
+      </w:r>
+      <w:r>
+        <w:rPr>
+          <w:b/>
+        </w:rPr>
+        <w:t>do</w:t>
+      </w:r>
+    </w:p>
+    <w:p>
+      <w:r>
+        <w:tab/>
+      </w:r>
+      <w:proofErr w:type="gramStart"/>
+      <w:r>
+        <w:rPr>
+          <w:b/>
+        </w:rPr>
+        <w:t>for</w:t>
+      </w:r>
+      <w:proofErr w:type="gramEnd"/>
+      <w:r>
+        <w:t xml:space="preserve"> j = </w:t>
+      </w:r>
+      <w:proofErr w:type="spellStart"/>
+      <w:r>
+        <w:t>i</w:t>
+      </w:r>
+      <w:proofErr w:type="spellEnd"/>
+      <w:r>
+        <w:t xml:space="preserve"> to size of array </w:t>
+      </w:r>
+      <w:r>
+        <w:rPr>
+          <w:b/>
+        </w:rPr>
+        <w:t>do</w:t>
+      </w:r>
+    </w:p>
+    <w:p>
+      <w:r>
+        <w:tab/>
+      </w:r>
+      <w:r>
+        <w:tab/>
+      </w:r>
+      <w:proofErr w:type="spellStart"/>
+      <w:proofErr w:type="gramStart"/>
+      <w:r>
+        <w:rPr>
+          <w:i/>
+        </w:rPr>
+        <w:t>tempSum</w:t>
+      </w:r>
+      <w:proofErr w:type="spellEnd"/>
+      <w:proofErr w:type="gramEnd"/>
+      <w:r>
+        <w:rPr>
+          <w:i/>
+        </w:rPr>
+        <w:t xml:space="preserve"> += array[j]</w:t>
+      </w:r>
+    </w:p>
+    <w:p>
+      <w:r>
+        <w:tab/>
+      </w:r>
+      <w:r>
+        <w:tab/>
+      </w:r>
+      <w:proofErr w:type="gramStart"/>
+      <w:r>
+        <w:rPr>
+          <w:b/>
+        </w:rPr>
+        <w:t>if</w:t>
+      </w:r>
+      <w:proofErr w:type="gramEnd"/>
+      <w:r>
+        <w:t xml:space="preserve"> </w:t>
+      </w:r>
+      <w:proofErr w:type="spellStart"/>
+      <w:r>
+        <w:rPr>
+          <w:i/>
+        </w:rPr>
+        <w:t>maxSum</w:t>
+      </w:r>
+      <w:proofErr w:type="spellEnd"/>
+      <w:r>
+        <w:rPr>
+          <w:i/>
+        </w:rPr>
+        <w:t xml:space="preserve"> &gt; </w:t>
+      </w:r>
+      <w:proofErr w:type="spellStart"/>
+      <w:r>
+        <w:rPr>
+          <w:i/>
+        </w:rPr>
+        <w:t>tempSum</w:t>
+      </w:r>
+      <w:proofErr w:type="spellEnd"/>
+      <w:r>
+        <w:rPr>
+          <w:i/>
+        </w:rPr>
+        <w:t xml:space="preserve"> </w:t>
+      </w:r>
+      <w:r>
+        <w:rPr>
+          <w:b/>
+        </w:rPr>
+        <w:t>then</w:t>
+      </w:r>
+    </w:p>
+    <w:p>
+      <w:pPr>
+        <w:rPr>
+          <w:i/>
+        </w:rPr>
+      </w:pPr>
+      <w:r>
+        <w:tab/>
+      </w:r>
+      <w:r>
+        <w:tab/>
+      </w:r>
+      <w:r>
+        <w:tab/>
+      </w:r>
+      <w:proofErr w:type="spellStart"/>
+      <w:r>
+        <w:rPr>
+          <w:i/>
+        </w:rPr>
+        <w:t>tempSum</w:t>
+      </w:r>
+      <w:r>
+        <w:rPr>
+          <w:rFonts w:ascii="Wingdings" w:hAnsi="Wingdings"/>
+          <w:color w:val="000000"/>
+        </w:rPr>
+        <w:t></w:t>
+      </w:r>
+      <w:r>
+        <w:rPr>
+          <w:i/>
+        </w:rPr>
+        <w:t>maxSum</w:t>
+      </w:r>
+      <w:proofErr w:type="spellEnd"/>
+    </w:p>
+    <w:p>
+      <w:pPr>
+        <w:rPr>
+          <w:b/>
+        </w:rPr>
+      </w:pPr>
+      <w:r>
+        <w:tab/>
+      </w:r>
+      <w:r>
+        <w:tab/>
+      </w:r>
+      <w:proofErr w:type="gramStart"/>
+      <w:r>
+        <w:rPr>
+          <w:b/>
+        </w:rPr>
+        <w:t>end</w:t>
+      </w:r>
+      <w:proofErr w:type="gramEnd"/>
+      <w:r>
+        <w:rPr>
+          <w:b/>
+        </w:rPr>
+        <w:t xml:space="preserve"> if</w:t>
+      </w:r>
+    </w:p>
+    <w:p>
+      <w:pPr>
+        <w:rPr>
+          <w:b/>
+        </w:rPr>
+      </w:pPr>
+      <w:r>
+        <w:rPr>
+          <w:b/>
+        </w:rPr>
+        <w:tab/>
+      </w:r>
+      <w:proofErr w:type="gramStart"/>
+      <w:r>
+        <w:rPr>
+          <w:b/>
+        </w:rPr>
+        <w:t>end</w:t>
+      </w:r>
+      <w:proofErr w:type="gramEnd"/>
+      <w:r>
+        <w:rPr>
+          <w:b/>
+        </w:rPr>
+        <w:t xml:space="preserve"> for</w:t>
+      </w:r>
+    </w:p>
+    <w:p>
+      <w:pPr>
+        <w:rPr>
+          <w:b/>
+        </w:rPr>
+      </w:pPr>
+      <w:proofErr w:type="gramStart"/>
+      <w:r>
+        <w:rPr>
+          <w:b/>
+        </w:rPr>
+        <w:t>end</w:t>
+      </w:r>
+      <w:proofErr w:type="gramEnd"/>
+      <w:r>
+        <w:rPr>
+          <w:b/>
+        </w:rPr>
+        <w:t xml:space="preserve"> for</w:t>
+      </w:r>
+    </w:p>
+    <w:p>
+      <w:pPr>
+        <w:rPr>
+          <w:i/>
+        </w:rPr>
+      </w:pPr>
+      <w:proofErr w:type="gramStart"/>
+      <w:r>
+        <w:rPr>
+          <w:b/>
+        </w:rPr>
+        <w:t>return</w:t>
+      </w:r>
+      <w:proofErr w:type="gramEnd"/>
+      <w:r>
+        <w:t xml:space="preserve"> </w:t>
+      </w:r>
+      <w:proofErr w:type="spellStart"/>
+      <w:r>
+        <w:rPr>
+          <w:i/>
+        </w:rPr>
+        <w:t>maxSum</w:t>
+      </w:r>
+      <w:proofErr w:type="spellEnd"/>
+    </w:p>
+    <w:p>
+      <w:pPr>
+        <w:rPr>
+          <w:i/>
+        </w:rPr>
+      </w:pPr>
+    </w:p>
+    <w:p>
+      <w:pPr>
+        <w:rPr>
+          <w:i/>
+        </w:rPr>
+      </w:pPr>
+    </w:p>
+    <w:p>
+      <w:pPr>
+        <w:rPr>
+          <w:b/>
+        </w:rPr>
+      </w:pPr>
+      <w:r>
+        <w:rPr>
+          <w:b/>
+        </w:rPr>
+        <w:t>Analysis:</w:t>
+      </w:r>
+    </w:p>
+    <w:p>
+      <w:r>
+        <w:lastRenderedPageBreak/>
+        <w:t xml:space="preserve">There is no recursion in this algorithm.  There is n*n computation done for the nested for-loops.  </w:t>
+      </w:r>
+      <w:proofErr w:type="spellStart"/>
+      <w:r>
+        <w:t>In side</w:t>
+      </w:r>
+      <w:proofErr w:type="spellEnd"/>
+      <w:r>
+        <w:t xml:space="preserve"> the loop we have a constant which is </w:t>
+      </w:r>
+      <w:proofErr w:type="spellStart"/>
+      <w:r>
+        <w:t>tempSum</w:t>
+      </w:r>
+      <w:proofErr w:type="spellEnd"/>
+      <w:r>
+        <w:t xml:space="preserve"> += array[j], and then the max of </w:t>
+      </w:r>
+      <w:proofErr w:type="spellStart"/>
+      <w:r>
+        <w:t>tempSum</w:t>
+      </w:r>
+      <w:proofErr w:type="spellEnd"/>
+      <w:r>
+        <w:t xml:space="preserve"> and </w:t>
+      </w:r>
+      <w:proofErr w:type="spellStart"/>
+      <w:r>
+        <w:t>maxSum</w:t>
+      </w:r>
+      <w:proofErr w:type="spellEnd"/>
+      <w:r>
+        <w:t xml:space="preserve"> is kept. Since this is a constant, the running time for this algorithm is </w:t>
+      </w:r>
+      <w:proofErr w:type="gramStart"/>
+      <w:r>
+        <w:t>O(</w:t>
+      </w:r>
+      <w:proofErr w:type="gramEnd"/>
+      <w:r>
+        <w:t>n^2).</w:t>
+      </w:r>
+      <w:bookmarkStart w:id="0" w:name="_GoBack"/>
+      <w:bookmarkEnd w:id="0"/>
     </w:p>
     <w:p>
       <w:pPr>
@@ -588,8 +930,8 @@
 </file>
 
 <file path=word/numbering.xml><?xml version="1.0" encoding="utf-8"?>
-<w:numbering xmlns:wpc="http://schemas.microsoft.com/office/word/2010/wordprocessingCanvas" xmlns:mo="http://schemas.microsoft.com/office/mac/office/2008/main" xmlns:mc="http://schemas.openxmlformats.org/markup-compatibility/2006" xmlns:mv="urn:schemas-microsoft-com:mac:vml" xmlns:o="urn:schemas-microsoft-com:office:office" xmlns:r="http://schemas.openxmlformats.org/officeDocument/2006/relationships" xmlns:m="http://schemas.openxmlformats.org/officeDocument/2006/math" xmlns:v="urn:schemas-microsoft-com:vml" xmlns:wp14="http://schemas.microsoft.com/office/word/2010/wordprocessingDrawing" xmlns:wp="http://schemas.openxmlformats.org/drawingml/2006/wordprocessingDrawing" xmlns:w10="urn:schemas-microsoft-com:office:word" xmlns:w="http://schemas.openxmlformats.org/wordprocessingml/2006/main" xmlns:w14="http://schemas.microsoft.com/office/word/2010/wordml" xmlns:wpg="http://schemas.microsoft.com/office/word/2010/wordprocessingGroup" xmlns:wpi="http://schemas.microsoft.com/office/word/2010/wordprocessingInk" xmlns:wne="http://schemas.microsoft.com/office/word/2006/wordml" xmlns:wps="http://schemas.microsoft.com/office/word/2010/wordprocessingShape" mc:Ignorable="w14 wp14">
-  <w:abstractNum w:abstractNumId="0">
+<w:numbering xmlns:wpc="http://schemas.microsoft.com/office/word/2010/wordprocessingCanvas" xmlns:mc="http://schemas.openxmlformats.org/markup-compatibility/2006" xmlns:o="urn:schemas-microsoft-com:office:office" xmlns:r="http://schemas.openxmlformats.org/officeDocument/2006/relationships" xmlns:m="http://schemas.openxmlformats.org/officeDocument/2006/math" xmlns:v="urn:schemas-microsoft-com:vml" xmlns:wp14="http://schemas.microsoft.com/office/word/2010/wordprocessingDrawing" xmlns:wp="http://schemas.openxmlformats.org/drawingml/2006/wordprocessingDrawing" xmlns:w10="urn:schemas-microsoft-com:office:word" xmlns:w="http://schemas.openxmlformats.org/wordprocessingml/2006/main" xmlns:w14="http://schemas.microsoft.com/office/word/2010/wordml" xmlns:w15="http://schemas.microsoft.com/office/word/2012/wordml" xmlns:wpg="http://schemas.microsoft.com/office/word/2010/wordprocessingGroup" xmlns:wpi="http://schemas.microsoft.com/office/word/2010/wordprocessingInk" xmlns:wne="http://schemas.microsoft.com/office/word/2006/wordml" xmlns:wps="http://schemas.microsoft.com/office/word/2010/wordprocessingShape" mc:Ignorable="w14 w15 wp14">
+  <w:abstractNum w:abstractNumId="0" w15:restartNumberingAfterBreak="0">
     <w:nsid w:val="7A090FDD"/>
     <w:multiLevelType w:val="multilevel"/>
     <w:tmpl w:val="C6AAF680"/>
@@ -718,7 +1060,7 @@
 </file>
 
 <file path=word/styles.xml><?xml version="1.0" encoding="utf-8"?>
-<w:styles xmlns:mc="http://schemas.openxmlformats.org/markup-compatibility/2006" xmlns:r="http://schemas.openxmlformats.org/officeDocument/2006/relationships" xmlns:w="http://schemas.openxmlformats.org/wordprocessingml/2006/main" xmlns:w14="http://schemas.microsoft.com/office/word/2010/wordml" mc:Ignorable="w14">
+<w:styles xmlns:mc="http://schemas.openxmlformats.org/markup-compatibility/2006" xmlns:r="http://schemas.openxmlformats.org/officeDocument/2006/relationships" xmlns:w="http://schemas.openxmlformats.org/wordprocessingml/2006/main" xmlns:w14="http://schemas.microsoft.com/office/word/2010/wordml" xmlns:w15="http://schemas.microsoft.com/office/word/2012/wordml" mc:Ignorable="w14 w15">
   <w:docDefaults>
     <w:rPrDefault>
       <w:rPr>
@@ -730,341 +1072,369 @@
     </w:rPrDefault>
     <w:pPrDefault/>
   </w:docDefaults>
-  <w:latentStyles w:defLockedState="0" w:defUIPriority="99" w:defSemiHidden="1" w:defUnhideWhenUsed="1" w:defQFormat="0" w:count="276">
-    <w:lsdException w:name="Normal" w:semiHidden="0" w:uiPriority="0" w:unhideWhenUsed="0" w:qFormat="1"/>
-    <w:lsdException w:name="heading 1" w:semiHidden="0" w:uiPriority="9" w:unhideWhenUsed="0" w:qFormat="1"/>
-    <w:lsdException w:name="heading 2" w:uiPriority="9" w:qFormat="1"/>
-    <w:lsdException w:name="heading 3" w:uiPriority="9" w:qFormat="1"/>
-    <w:lsdException w:name="heading 4" w:uiPriority="9" w:qFormat="1"/>
-    <w:lsdException w:name="heading 5" w:uiPriority="9" w:qFormat="1"/>
-    <w:lsdException w:name="heading 6" w:uiPriority="9" w:qFormat="1"/>
-    <w:lsdException w:name="heading 7" w:uiPriority="9" w:qFormat="1"/>
-    <w:lsdException w:name="heading 8" w:uiPriority="9" w:qFormat="1"/>
-    <w:lsdException w:name="heading 9" w:uiPriority="9" w:qFormat="1"/>
-    <w:lsdException w:name="toc 1" w:uiPriority="39"/>
-    <w:lsdException w:name="toc 2" w:uiPriority="39"/>
-    <w:lsdException w:name="toc 3" w:uiPriority="39"/>
-    <w:lsdException w:name="toc 4" w:uiPriority="39"/>
-    <w:lsdException w:name="toc 5" w:uiPriority="39"/>
-    <w:lsdException w:name="toc 6" w:uiPriority="39"/>
-    <w:lsdException w:name="toc 7" w:uiPriority="39"/>
-    <w:lsdException w:name="toc 8" w:uiPriority="39"/>
-    <w:lsdException w:name="toc 9" w:uiPriority="39"/>
-    <w:lsdException w:name="caption" w:uiPriority="35" w:qFormat="1"/>
-    <w:lsdException w:name="Title" w:semiHidden="0" w:uiPriority="10" w:unhideWhenUsed="0" w:qFormat="1"/>
-    <w:lsdException w:name="Default Paragraph Font" w:uiPriority="1"/>
-    <w:lsdException w:name="Subtitle" w:semiHidden="0" w:uiPriority="11" w:unhideWhenUsed="0" w:qFormat="1"/>
-    <w:lsdException w:name="Strong" w:semiHidden="0" w:uiPriority="22" w:unhideWhenUsed="0" w:qFormat="1"/>
-    <w:lsdException w:name="Emphasis" w:semiHidden="0" w:uiPriority="20" w:unhideWhenUsed="0" w:qFormat="1"/>
-    <w:lsdException w:name="Table Grid" w:semiHidden="0" w:uiPriority="59" w:unhideWhenUsed="0"/>
-    <w:lsdException w:name="Placeholder Text" w:unhideWhenUsed="0"/>
-    <w:lsdException w:name="No Spacing" w:semiHidden="0" w:uiPriority="1" w:unhideWhenUsed="0" w:qFormat="1"/>
-    <w:lsdException w:name="Light Shading" w:semiHidden="0" w:uiPriority="60" w:unhideWhenUsed="0"/>
-    <w:lsdException w:name="Light List" w:semiHidden="0" w:uiPriority="61" w:unhideWhenUsed="0"/>
-    <w:lsdException w:name="Light Grid" w:semiHidden="0" w:uiPriority="62" w:unhideWhenUsed="0"/>
-    <w:lsdException w:name="Medium Shading 1" w:semiHidden="0" w:uiPriority="63" w:unhideWhenUsed="0"/>
-    <w:lsdException w:name="Medium Shading 2" w:semiHidden="0" w:uiPriority="64" w:unhideWhenUsed="0"/>
-    <w:lsdException w:name="Medium List 1" w:semiHidden="0" w:uiPriority="65" w:unhideWhenUsed="0"/>
-    <w:lsdException w:name="Medium List 2" w:semiHidden="0" w:uiPriority="66" w:unhideWhenUsed="0"/>
-    <w:lsdException w:name="Medium Grid 1" w:semiHidden="0" w:uiPriority="67" w:unhideWhenUsed="0"/>
-    <w:lsdException w:name="Medium Grid 2" w:semiHidden="0" w:uiPriority="68" w:unhideWhenUsed="0"/>
-    <w:lsdException w:name="Medium Grid 3" w:semiHidden="0" w:uiPriority="69" w:unhideWhenUsed="0"/>
-    <w:lsdException w:name="Dark List" w:semiHidden="0" w:uiPriority="70" w:unhideWhenUsed="0"/>
-    <w:lsdException w:name="Colorful Shading" w:semiHidden="0" w:uiPriority="71" w:unhideWhenUsed="0"/>
-    <w:lsdException w:name="Colorful List" w:semiHidden="0" w:uiPriority="72" w:unhideWhenUsed="0"/>
-    <w:lsdException w:name="Colorful Grid" w:semiHidden="0" w:uiPriority="73" w:unhideWhenUsed="0"/>
-    <w:lsdException w:name="Light Shading Accent 1" w:semiHidden="0" w:uiPriority="60" w:unhideWhenUsed="0"/>
-    <w:lsdException w:name="Light List Accent 1" w:semiHidden="0" w:uiPriority="61" w:unhideWhenUsed="0"/>
-    <w:lsdException w:name="Light Grid Accent 1" w:semiHidden="0" w:uiPriority="62" w:unhideWhenUsed="0"/>
-    <w:lsdException w:name="Medium Shading 1 Accent 1" w:semiHidden="0" w:uiPriority="63" w:unhideWhenUsed="0"/>
-    <w:lsdException w:name="Medium Shading 2 Accent 1" w:semiHidden="0" w:uiPriority="64" w:unhideWhenUsed="0"/>
-    <w:lsdException w:name="Medium List 1 Accent 1" w:semiHidden="0" w:uiPriority="65" w:unhideWhenUsed="0"/>
-    <w:lsdException w:name="Revision" w:unhideWhenUsed="0"/>
-    <w:lsdException w:name="List Paragraph" w:semiHidden="0" w:uiPriority="34" w:unhideWhenUsed="0" w:qFormat="1"/>
-    <w:lsdException w:name="Quote" w:semiHidden="0" w:uiPriority="29" w:unhideWhenUsed="0" w:qFormat="1"/>
-    <w:lsdException w:name="Intense Quote" w:semiHidden="0" w:uiPriority="30" w:unhideWhenUsed="0" w:qFormat="1"/>
-    <w:lsdException w:name="Medium List 2 Accent 1" w:semiHidden="0" w:uiPriority="66" w:unhideWhenUsed="0"/>
-    <w:lsdException w:name="Medium Grid 1 Accent 1" w:semiHidden="0" w:uiPriority="67" w:unhideWhenUsed="0"/>
-    <w:lsdException w:name="Medium Grid 2 Accent 1" w:semiHidden="0" w:uiPriority="68" w:unhideWhenUsed="0"/>
-    <w:lsdException w:name="Medium Grid 3 Accent 1" w:semiHidden="0" w:uiPriority="69" w:unhideWhenUsed="0"/>
-    <w:lsdException w:name="Dark List Accent 1" w:semiHidden="0" w:uiPriority="70" w:unhideWhenUsed="0"/>
-    <w:lsdException w:name="Colorful Shading Accent 1" w:semiHidden="0" w:uiPriority="71" w:unhideWhenUsed="0"/>
-    <w:lsdException w:name="Colorful List Accent 1" w:semiHidden="0" w:uiPriority="72" w:unhideWhenUsed="0"/>
-    <w:lsdException w:name="Colorful Grid Accent 1" w:semiHidden="0" w:uiPriority="73" w:unhideWhenUsed="0"/>
-    <w:lsdException w:name="Light Shading Accent 2" w:semiHidden="0" w:uiPriority="60" w:unhideWhenUsed="0"/>
-    <w:lsdException w:name="Light List Accent 2" w:semiHidden="0" w:uiPriority="61" w:unhideWhenUsed="0"/>
-    <w:lsdException w:name="Light Grid Accent 2" w:semiHidden="0" w:uiPriority="62" w:unhideWhenUsed="0"/>
-    <w:lsdException w:name="Medium Shading 1 Accent 2" w:semiHidden="0" w:uiPriority="63" w:unhideWhenUsed="0"/>
-    <w:lsdException w:name="Medium Shading 2 Accent 2" w:semiHidden="0" w:uiPriority="64" w:unhideWhenUsed="0"/>
-    <w:lsdException w:name="Medium List 1 Accent 2" w:semiHidden="0" w:uiPriority="65" w:unhideWhenUsed="0"/>
-    <w:lsdException w:name="Medium List 2 Accent 2" w:semiHidden="0" w:uiPriority="66" w:unhideWhenUsed="0"/>
-    <w:lsdException w:name="Medium Grid 1 Accent 2" w:semiHidden="0" w:uiPriority="67" w:unhideWhenUsed="0"/>
-    <w:lsdException w:name="Medium Grid 2 Accent 2" w:semiHidden="0" w:uiPriority="68" w:unhideWhenUsed="0"/>
-    <w:lsdException w:name="Medium Grid 3 Accent 2" w:semiHidden="0" w:uiPriority="69" w:unhideWhenUsed="0"/>
-    <w:lsdException w:name="Dark List Accent 2" w:semiHidden="0" w:uiPriority="70" w:unhideWhenUsed="0"/>
-    <w:lsdException w:name="Colorful Shading Accent 2" w:semiHidden="0" w:uiPriority="71" w:unhideWhenUsed="0"/>
-    <w:lsdException w:name="Colorful List Accent 2" w:semiHidden="0" w:uiPriority="72" w:unhideWhenUsed="0"/>
-    <w:lsdException w:name="Colorful Grid Accent 2" w:semiHidden="0" w:uiPriority="73" w:unhideWhenUsed="0"/>
-    <w:lsdException w:name="Light Shading Accent 3" w:semiHidden="0" w:uiPriority="60" w:unhideWhenUsed="0"/>
-    <w:lsdException w:name="Light List Accent 3" w:semiHidden="0" w:uiPriority="61" w:unhideWhenUsed="0"/>
-    <w:lsdException w:name="Light Grid Accent 3" w:semiHidden="0" w:uiPriority="62" w:unhideWhenUsed="0"/>
-    <w:lsdException w:name="Medium Shading 1 Accent 3" w:semiHidden="0" w:uiPriority="63" w:unhideWhenUsed="0"/>
-    <w:lsdException w:name="Medium Shading 2 Accent 3" w:semiHidden="0" w:uiPriority="64" w:unhideWhenUsed="0"/>
-    <w:lsdException w:name="Medium List 1 Accent 3" w:semiHidden="0" w:uiPriority="65" w:unhideWhenUsed="0"/>
-    <w:lsdException w:name="Medium List 2 Accent 3" w:semiHidden="0" w:uiPriority="66" w:unhideWhenUsed="0"/>
-    <w:lsdException w:name="Medium Grid 1 Accent 3" w:semiHidden="0" w:uiPriority="67" w:unhideWhenUsed="0"/>
-    <w:lsdException w:name="Medium Grid 2 Accent 3" w:semiHidden="0" w:uiPriority="68" w:unhideWhenUsed="0"/>
-    <w:lsdException w:name="Medium Grid 3 Accent 3" w:semiHidden="0" w:uiPriority="69" w:unhideWhenUsed="0"/>
-    <w:lsdException w:name="Dark List Accent 3" w:semiHidden="0" w:uiPriority="70" w:unhideWhenUsed="0"/>
-    <w:lsdException w:name="Colorful Shading Accent 3" w:semiHidden="0" w:uiPriority="71" w:unhideWhenUsed="0"/>
-    <w:lsdException w:name="Colorful List Accent 3" w:semiHidden="0" w:uiPriority="72" w:unhideWhenUsed="0"/>
-    <w:lsdException w:name="Colorful Grid Accent 3" w:semiHidden="0" w:uiPriority="73" w:unhideWhenUsed="0"/>
-    <w:lsdException w:name="Light Shading Accent 4" w:semiHidden="0" w:uiPriority="60" w:unhideWhenUsed="0"/>
-    <w:lsdException w:name="Light List Accent 4" w:semiHidden="0" w:uiPriority="61" w:unhideWhenUsed="0"/>
-    <w:lsdException w:name="Light Grid Accent 4" w:semiHidden="0" w:uiPriority="62" w:unhideWhenUsed="0"/>
-    <w:lsdException w:name="Medium Shading 1 Accent 4" w:semiHidden="0" w:uiPriority="63" w:unhideWhenUsed="0"/>
-    <w:lsdException w:name="Medium Shading 2 Accent 4" w:semiHidden="0" w:uiPriority="64" w:unhideWhenUsed="0"/>
-    <w:lsdException w:name="Medium List 1 Accent 4" w:semiHidden="0" w:uiPriority="65" w:unhideWhenUsed="0"/>
-    <w:lsdException w:name="Medium List 2 Accent 4" w:semiHidden="0" w:uiPriority="66" w:unhideWhenUsed="0"/>
-    <w:lsdException w:name="Medium Grid 1 Accent 4" w:semiHidden="0" w:uiPriority="67" w:unhideWhenUsed="0"/>
-    <w:lsdException w:name="Medium Grid 2 Accent 4" w:semiHidden="0" w:uiPriority="68" w:unhideWhenUsed="0"/>
-    <w:lsdException w:name="Medium Grid 3 Accent 4" w:semiHidden="0" w:uiPriority="69" w:unhideWhenUsed="0"/>
-    <w:lsdException w:name="Dark List Accent 4" w:semiHidden="0" w:uiPriority="70" w:unhideWhenUsed="0"/>
-    <w:lsdException w:name="Colorful Shading Accent 4" w:semiHidden="0" w:uiPriority="71" w:unhideWhenUsed="0"/>
-    <w:lsdException w:name="Colorful List Accent 4" w:semiHidden="0" w:uiPriority="72" w:unhideWhenUsed="0"/>
-    <w:lsdException w:name="Colorful Grid Accent 4" w:semiHidden="0" w:uiPriority="73" w:unhideWhenUsed="0"/>
-    <w:lsdException w:name="Light Shading Accent 5" w:semiHidden="0" w:uiPriority="60" w:unhideWhenUsed="0"/>
-    <w:lsdException w:name="Light List Accent 5" w:semiHidden="0" w:uiPriority="61" w:unhideWhenUsed="0"/>
-    <w:lsdException w:name="Light Grid Accent 5" w:semiHidden="0" w:uiPriority="62" w:unhideWhenUsed="0"/>
-    <w:lsdException w:name="Medium Shading 1 Accent 5" w:semiHidden="0" w:uiPriority="63" w:unhideWhenUsed="0"/>
-    <w:lsdException w:name="Medium Shading 2 Accent 5" w:semiHidden="0" w:uiPriority="64" w:unhideWhenUsed="0"/>
-    <w:lsdException w:name="Medium List 1 Accent 5" w:semiHidden="0" w:uiPriority="65" w:unhideWhenUsed="0"/>
-    <w:lsdException w:name="Medium List 2 Accent 5" w:semiHidden="0" w:uiPriority="66" w:unhideWhenUsed="0"/>
-    <w:lsdException w:name="Medium Grid 1 Accent 5" w:semiHidden="0" w:uiPriority="67" w:unhideWhenUsed="0"/>
-    <w:lsdException w:name="Medium Grid 2 Accent 5" w:semiHidden="0" w:uiPriority="68" w:unhideWhenUsed="0"/>
-    <w:lsdException w:name="Medium Grid 3 Accent 5" w:semiHidden="0" w:uiPriority="69" w:unhideWhenUsed="0"/>
-    <w:lsdException w:name="Dark List Accent 5" w:semiHidden="0" w:uiPriority="70" w:unhideWhenUsed="0"/>
-    <w:lsdException w:name="Colorful Shading Accent 5" w:semiHidden="0" w:uiPriority="71" w:unhideWhenUsed="0"/>
-    <w:lsdException w:name="Colorful List Accent 5" w:semiHidden="0" w:uiPriority="72" w:unhideWhenUsed="0"/>
-    <w:lsdException w:name="Colorful Grid Accent 5" w:semiHidden="0" w:uiPriority="73" w:unhideWhenUsed="0"/>
-    <w:lsdException w:name="Light Shading Accent 6" w:semiHidden="0" w:uiPriority="60" w:unhideWhenUsed="0"/>
-    <w:lsdException w:name="Light List Accent 6" w:semiHidden="0" w:uiPriority="61" w:unhideWhenUsed="0"/>
-    <w:lsdException w:name="Light Grid Accent 6" w:semiHidden="0" w:uiPriority="62" w:unhideWhenUsed="0"/>
-    <w:lsdException w:name="Medium Shading 1 Accent 6" w:semiHidden="0" w:uiPriority="63" w:unhideWhenUsed="0"/>
-    <w:lsdException w:name="Medium Shading 2 Accent 6" w:semiHidden="0" w:uiPriority="64" w:unhideWhenUsed="0"/>
-    <w:lsdException w:name="Medium List 1 Accent 6" w:semiHidden="0" w:uiPriority="65" w:unhideWhenUsed="0"/>
-    <w:lsdException w:name="Medium List 2 Accent 6" w:semiHidden="0" w:uiPriority="66" w:unhideWhenUsed="0"/>
-    <w:lsdException w:name="Medium Grid 1 Accent 6" w:semiHidden="0" w:uiPriority="67" w:unhideWhenUsed="0"/>
-    <w:lsdException w:name="Medium Grid 2 Accent 6" w:semiHidden="0" w:uiPriority="68" w:unhideWhenUsed="0"/>
-    <w:lsdException w:name="Medium Grid 3 Accent 6" w:semiHidden="0" w:uiPriority="69" w:unhideWhenUsed="0"/>
-    <w:lsdException w:name="Dark List Accent 6" w:semiHidden="0" w:uiPriority="70" w:unhideWhenUsed="0"/>
-    <w:lsdException w:name="Colorful Shading Accent 6" w:semiHidden="0" w:uiPriority="71" w:unhideWhenUsed="0"/>
-    <w:lsdException w:name="Colorful List Accent 6" w:semiHidden="0" w:uiPriority="72" w:unhideWhenUsed="0"/>
-    <w:lsdException w:name="Colorful Grid Accent 6" w:semiHidden="0" w:uiPriority="73" w:unhideWhenUsed="0"/>
-    <w:lsdException w:name="Subtle Emphasis" w:semiHidden="0" w:uiPriority="19" w:unhideWhenUsed="0" w:qFormat="1"/>
-    <w:lsdException w:name="Intense Emphasis" w:semiHidden="0" w:uiPriority="21" w:unhideWhenUsed="0" w:qFormat="1"/>
-    <w:lsdException w:name="Subtle Reference" w:semiHidden="0" w:uiPriority="31" w:unhideWhenUsed="0" w:qFormat="1"/>
-    <w:lsdException w:name="Intense Reference" w:semiHidden="0" w:uiPriority="32" w:unhideWhenUsed="0" w:qFormat="1"/>
-    <w:lsdException w:name="Book Title" w:semiHidden="0" w:uiPriority="33" w:unhideWhenUsed="0" w:qFormat="1"/>
-    <w:lsdException w:name="Bibliography" w:uiPriority="37"/>
-    <w:lsdException w:name="TOC Heading" w:uiPriority="39" w:qFormat="1"/>
-  </w:latentStyles>
-  <w:style w:type="paragraph" w:default="1" w:styleId="Normal">
-    <w:name w:val="Normal"/>
-    <w:qFormat/>
-  </w:style>
-  <w:style w:type="character" w:default="1" w:styleId="DefaultParagraphFont">
-    <w:name w:val="Default Paragraph Font"/>
-    <w:uiPriority w:val="1"/>
-    <w:semiHidden/>
-    <w:unhideWhenUsed/>
-  </w:style>
-  <w:style w:type="table" w:default="1" w:styleId="TableNormal">
-    <w:name w:val="Normal Table"/>
-    <w:uiPriority w:val="99"/>
-    <w:semiHidden/>
-    <w:unhideWhenUsed/>
-    <w:tblPr>
-      <w:tblInd w:w="0" w:type="dxa"/>
-      <w:tblCellMar>
-        <w:top w:w="0" w:type="dxa"/>
-        <w:left w:w="108" w:type="dxa"/>
-        <w:bottom w:w="0" w:type="dxa"/>
-        <w:right w:w="108" w:type="dxa"/>
-      </w:tblCellMar>
-    </w:tblPr>
-  </w:style>
-  <w:style w:type="numbering" w:default="1" w:styleId="NoList">
-    <w:name w:val="No List"/>
-    <w:uiPriority w:val="99"/>
-    <w:semiHidden/>
-    <w:unhideWhenUsed/>
-  </w:style>
-  <w:style w:type="paragraph" w:styleId="ListParagraph">
-    <w:name w:val="List Paragraph"/>
-    <w:basedOn w:val="Normal"/>
-    <w:uiPriority w:val="34"/>
-    <w:qFormat/>
-    <w:rsid w:val="00EB2C15"/>
-    <w:pPr>
-      <w:ind w:left="720"/>
-      <w:contextualSpacing/>
-    </w:pPr>
-  </w:style>
-</w:styles>
-</file>
-
-<file path=word/stylesWithEffects.xml><?xml version="1.0" encoding="utf-8"?>
-<w:styles xmlns:wpc="http://schemas.microsoft.com/office/word/2010/wordprocessingCanvas" xmlns:mo="http://schemas.microsoft.com/office/mac/office/2008/main" xmlns:mc="http://schemas.openxmlformats.org/markup-compatibility/2006" xmlns:mv="urn:schemas-microsoft-com:mac:vml" xmlns:o="urn:schemas-microsoft-com:office:office" xmlns:r="http://schemas.openxmlformats.org/officeDocument/2006/relationships" xmlns:m="http://schemas.openxmlformats.org/officeDocument/2006/math" xmlns:v="urn:schemas-microsoft-com:vml" xmlns:wp14="http://schemas.microsoft.com/office/word/2010/wordprocessingDrawing" xmlns:wp="http://schemas.openxmlformats.org/drawingml/2006/wordprocessingDrawing" xmlns:w10="urn:schemas-microsoft-com:office:word" xmlns:w="http://schemas.openxmlformats.org/wordprocessingml/2006/main" xmlns:w14="http://schemas.microsoft.com/office/word/2010/wordml" xmlns:wpg="http://schemas.microsoft.com/office/word/2010/wordprocessingGroup" xmlns:wpi="http://schemas.microsoft.com/office/word/2010/wordprocessingInk" xmlns:wne="http://schemas.microsoft.com/office/word/2006/wordml" xmlns:wps="http://schemas.microsoft.com/office/word/2010/wordprocessingShape" mc:Ignorable="w14 wp14">
-  <w:docDefaults>
-    <w:rPrDefault>
-      <w:rPr>
-        <w:rFonts w:ascii="Times New Roman" w:eastAsiaTheme="minorEastAsia" w:hAnsi="Times New Roman" w:cstheme="minorBidi"/>
-        <w:sz w:val="24"/>
-        <w:szCs w:val="24"/>
-        <w:lang w:val="en-US" w:eastAsia="en-US" w:bidi="ar-SA"/>
-      </w:rPr>
-    </w:rPrDefault>
-    <w:pPrDefault/>
-  </w:docDefaults>
-  <w:latentStyles w:defLockedState="0" w:defUIPriority="99" w:defSemiHidden="1" w:defUnhideWhenUsed="1" w:defQFormat="0" w:count="276">
-    <w:lsdException w:name="Normal" w:semiHidden="0" w:uiPriority="0" w:unhideWhenUsed="0" w:qFormat="1"/>
-    <w:lsdException w:name="heading 1" w:semiHidden="0" w:uiPriority="9" w:unhideWhenUsed="0" w:qFormat="1"/>
-    <w:lsdException w:name="heading 2" w:uiPriority="9" w:qFormat="1"/>
-    <w:lsdException w:name="heading 3" w:uiPriority="9" w:qFormat="1"/>
-    <w:lsdException w:name="heading 4" w:uiPriority="9" w:qFormat="1"/>
-    <w:lsdException w:name="heading 5" w:uiPriority="9" w:qFormat="1"/>
-    <w:lsdException w:name="heading 6" w:uiPriority="9" w:qFormat="1"/>
-    <w:lsdException w:name="heading 7" w:uiPriority="9" w:qFormat="1"/>
-    <w:lsdException w:name="heading 8" w:uiPriority="9" w:qFormat="1"/>
-    <w:lsdException w:name="heading 9" w:uiPriority="9" w:qFormat="1"/>
-    <w:lsdException w:name="toc 1" w:uiPriority="39"/>
-    <w:lsdException w:name="toc 2" w:uiPriority="39"/>
-    <w:lsdException w:name="toc 3" w:uiPriority="39"/>
-    <w:lsdException w:name="toc 4" w:uiPriority="39"/>
-    <w:lsdException w:name="toc 5" w:uiPriority="39"/>
-    <w:lsdException w:name="toc 6" w:uiPriority="39"/>
-    <w:lsdException w:name="toc 7" w:uiPriority="39"/>
-    <w:lsdException w:name="toc 8" w:uiPriority="39"/>
-    <w:lsdException w:name="toc 9" w:uiPriority="39"/>
-    <w:lsdException w:name="caption" w:uiPriority="35" w:qFormat="1"/>
-    <w:lsdException w:name="Title" w:semiHidden="0" w:uiPriority="10" w:unhideWhenUsed="0" w:qFormat="1"/>
-    <w:lsdException w:name="Default Paragraph Font" w:uiPriority="1"/>
-    <w:lsdException w:name="Subtitle" w:semiHidden="0" w:uiPriority="11" w:unhideWhenUsed="0" w:qFormat="1"/>
-    <w:lsdException w:name="Strong" w:semiHidden="0" w:uiPriority="22" w:unhideWhenUsed="0" w:qFormat="1"/>
-    <w:lsdException w:name="Emphasis" w:semiHidden="0" w:uiPriority="20" w:unhideWhenUsed="0" w:qFormat="1"/>
-    <w:lsdException w:name="Table Grid" w:semiHidden="0" w:uiPriority="59" w:unhideWhenUsed="0"/>
-    <w:lsdException w:name="Placeholder Text" w:unhideWhenUsed="0"/>
-    <w:lsdException w:name="No Spacing" w:semiHidden="0" w:uiPriority="1" w:unhideWhenUsed="0" w:qFormat="1"/>
-    <w:lsdException w:name="Light Shading" w:semiHidden="0" w:uiPriority="60" w:unhideWhenUsed="0"/>
-    <w:lsdException w:name="Light List" w:semiHidden="0" w:uiPriority="61" w:unhideWhenUsed="0"/>
-    <w:lsdException w:name="Light Grid" w:semiHidden="0" w:uiPriority="62" w:unhideWhenUsed="0"/>
-    <w:lsdException w:name="Medium Shading 1" w:semiHidden="0" w:uiPriority="63" w:unhideWhenUsed="0"/>
-    <w:lsdException w:name="Medium Shading 2" w:semiHidden="0" w:uiPriority="64" w:unhideWhenUsed="0"/>
-    <w:lsdException w:name="Medium List 1" w:semiHidden="0" w:uiPriority="65" w:unhideWhenUsed="0"/>
-    <w:lsdException w:name="Medium List 2" w:semiHidden="0" w:uiPriority="66" w:unhideWhenUsed="0"/>
-    <w:lsdException w:name="Medium Grid 1" w:semiHidden="0" w:uiPriority="67" w:unhideWhenUsed="0"/>
-    <w:lsdException w:name="Medium Grid 2" w:semiHidden="0" w:uiPriority="68" w:unhideWhenUsed="0"/>
-    <w:lsdException w:name="Medium Grid 3" w:semiHidden="0" w:uiPriority="69" w:unhideWhenUsed="0"/>
-    <w:lsdException w:name="Dark List" w:semiHidden="0" w:uiPriority="70" w:unhideWhenUsed="0"/>
-    <w:lsdException w:name="Colorful Shading" w:semiHidden="0" w:uiPriority="71" w:unhideWhenUsed="0"/>
-    <w:lsdException w:name="Colorful List" w:semiHidden="0" w:uiPriority="72" w:unhideWhenUsed="0"/>
-    <w:lsdException w:name="Colorful Grid" w:semiHidden="0" w:uiPriority="73" w:unhideWhenUsed="0"/>
-    <w:lsdException w:name="Light Shading Accent 1" w:semiHidden="0" w:uiPriority="60" w:unhideWhenUsed="0"/>
-    <w:lsdException w:name="Light List Accent 1" w:semiHidden="0" w:uiPriority="61" w:unhideWhenUsed="0"/>
-    <w:lsdException w:name="Light Grid Accent 1" w:semiHidden="0" w:uiPriority="62" w:unhideWhenUsed="0"/>
-    <w:lsdException w:name="Medium Shading 1 Accent 1" w:semiHidden="0" w:uiPriority="63" w:unhideWhenUsed="0"/>
-    <w:lsdException w:name="Medium Shading 2 Accent 1" w:semiHidden="0" w:uiPriority="64" w:unhideWhenUsed="0"/>
-    <w:lsdException w:name="Medium List 1 Accent 1" w:semiHidden="0" w:uiPriority="65" w:unhideWhenUsed="0"/>
-    <w:lsdException w:name="Revision" w:unhideWhenUsed="0"/>
-    <w:lsdException w:name="List Paragraph" w:semiHidden="0" w:uiPriority="34" w:unhideWhenUsed="0" w:qFormat="1"/>
-    <w:lsdException w:name="Quote" w:semiHidden="0" w:uiPriority="29" w:unhideWhenUsed="0" w:qFormat="1"/>
-    <w:lsdException w:name="Intense Quote" w:semiHidden="0" w:uiPriority="30" w:unhideWhenUsed="0" w:qFormat="1"/>
-    <w:lsdException w:name="Medium List 2 Accent 1" w:semiHidden="0" w:uiPriority="66" w:unhideWhenUsed="0"/>
-    <w:lsdException w:name="Medium Grid 1 Accent 1" w:semiHidden="0" w:uiPriority="67" w:unhideWhenUsed="0"/>
-    <w:lsdException w:name="Medium Grid 2 Accent 1" w:semiHidden="0" w:uiPriority="68" w:unhideWhenUsed="0"/>
-    <w:lsdException w:name="Medium Grid 3 Accent 1" w:semiHidden="0" w:uiPriority="69" w:unhideWhenUsed="0"/>
-    <w:lsdException w:name="Dark List Accent 1" w:semiHidden="0" w:uiPriority="70" w:unhideWhenUsed="0"/>
-    <w:lsdException w:name="Colorful Shading Accent 1" w:semiHidden="0" w:uiPriority="71" w:unhideWhenUsed="0"/>
-    <w:lsdException w:name="Colorful List Accent 1" w:semiHidden="0" w:uiPriority="72" w:unhideWhenUsed="0"/>
-    <w:lsdException w:name="Colorful Grid Accent 1" w:semiHidden="0" w:uiPriority="73" w:unhideWhenUsed="0"/>
-    <w:lsdException w:name="Light Shading Accent 2" w:semiHidden="0" w:uiPriority="60" w:unhideWhenUsed="0"/>
-    <w:lsdException w:name="Light List Accent 2" w:semiHidden="0" w:uiPriority="61" w:unhideWhenUsed="0"/>
-    <w:lsdException w:name="Light Grid Accent 2" w:semiHidden="0" w:uiPriority="62" w:unhideWhenUsed="0"/>
-    <w:lsdException w:name="Medium Shading 1 Accent 2" w:semiHidden="0" w:uiPriority="63" w:unhideWhenUsed="0"/>
-    <w:lsdException w:name="Medium Shading 2 Accent 2" w:semiHidden="0" w:uiPriority="64" w:unhideWhenUsed="0"/>
-    <w:lsdException w:name="Medium List 1 Accent 2" w:semiHidden="0" w:uiPriority="65" w:unhideWhenUsed="0"/>
-    <w:lsdException w:name="Medium List 2 Accent 2" w:semiHidden="0" w:uiPriority="66" w:unhideWhenUsed="0"/>
-    <w:lsdException w:name="Medium Grid 1 Accent 2" w:semiHidden="0" w:uiPriority="67" w:unhideWhenUsed="0"/>
-    <w:lsdException w:name="Medium Grid 2 Accent 2" w:semiHidden="0" w:uiPriority="68" w:unhideWhenUsed="0"/>
-    <w:lsdException w:name="Medium Grid 3 Accent 2" w:semiHidden="0" w:uiPriority="69" w:unhideWhenUsed="0"/>
-    <w:lsdException w:name="Dark List Accent 2" w:semiHidden="0" w:uiPriority="70" w:unhideWhenUsed="0"/>
-    <w:lsdException w:name="Colorful Shading Accent 2" w:semiHidden="0" w:uiPriority="71" w:unhideWhenUsed="0"/>
-    <w:lsdException w:name="Colorful List Accent 2" w:semiHidden="0" w:uiPriority="72" w:unhideWhenUsed="0"/>
-    <w:lsdException w:name="Colorful Grid Accent 2" w:semiHidden="0" w:uiPriority="73" w:unhideWhenUsed="0"/>
-    <w:lsdException w:name="Light Shading Accent 3" w:semiHidden="0" w:uiPriority="60" w:unhideWhenUsed="0"/>
-    <w:lsdException w:name="Light List Accent 3" w:semiHidden="0" w:uiPriority="61" w:unhideWhenUsed="0"/>
-    <w:lsdException w:name="Light Grid Accent 3" w:semiHidden="0" w:uiPriority="62" w:unhideWhenUsed="0"/>
-    <w:lsdException w:name="Medium Shading 1 Accent 3" w:semiHidden="0" w:uiPriority="63" w:unhideWhenUsed="0"/>
-    <w:lsdException w:name="Medium Shading 2 Accent 3" w:semiHidden="0" w:uiPriority="64" w:unhideWhenUsed="0"/>
-    <w:lsdException w:name="Medium List 1 Accent 3" w:semiHidden="0" w:uiPriority="65" w:unhideWhenUsed="0"/>
-    <w:lsdException w:name="Medium List 2 Accent 3" w:semiHidden="0" w:uiPriority="66" w:unhideWhenUsed="0"/>
-    <w:lsdException w:name="Medium Grid 1 Accent 3" w:semiHidden="0" w:uiPriority="67" w:unhideWhenUsed="0"/>
-    <w:lsdException w:name="Medium Grid 2 Accent 3" w:semiHidden="0" w:uiPriority="68" w:unhideWhenUsed="0"/>
-    <w:lsdException w:name="Medium Grid 3 Accent 3" w:semiHidden="0" w:uiPriority="69" w:unhideWhenUsed="0"/>
-    <w:lsdException w:name="Dark List Accent 3" w:semiHidden="0" w:uiPriority="70" w:unhideWhenUsed="0"/>
-    <w:lsdException w:name="Colorful Shading Accent 3" w:semiHidden="0" w:uiPriority="71" w:unhideWhenUsed="0"/>
-    <w:lsdException w:name="Colorful List Accent 3" w:semiHidden="0" w:uiPriority="72" w:unhideWhenUsed="0"/>
-    <w:lsdException w:name="Colorful Grid Accent 3" w:semiHidden="0" w:uiPriority="73" w:unhideWhenUsed="0"/>
-    <w:lsdException w:name="Light Shading Accent 4" w:semiHidden="0" w:uiPriority="60" w:unhideWhenUsed="0"/>
-    <w:lsdException w:name="Light List Accent 4" w:semiHidden="0" w:uiPriority="61" w:unhideWhenUsed="0"/>
-    <w:lsdException w:name="Light Grid Accent 4" w:semiHidden="0" w:uiPriority="62" w:unhideWhenUsed="0"/>
-    <w:lsdException w:name="Medium Shading 1 Accent 4" w:semiHidden="0" w:uiPriority="63" w:unhideWhenUsed="0"/>
-    <w:lsdException w:name="Medium Shading 2 Accent 4" w:semiHidden="0" w:uiPriority="64" w:unhideWhenUsed="0"/>
-    <w:lsdException w:name="Medium List 1 Accent 4" w:semiHidden="0" w:uiPriority="65" w:unhideWhenUsed="0"/>
-    <w:lsdException w:name="Medium List 2 Accent 4" w:semiHidden="0" w:uiPriority="66" w:unhideWhenUsed="0"/>
-    <w:lsdException w:name="Medium Grid 1 Accent 4" w:semiHidden="0" w:uiPriority="67" w:unhideWhenUsed="0"/>
-    <w:lsdException w:name="Medium Grid 2 Accent 4" w:semiHidden="0" w:uiPriority="68" w:unhideWhenUsed="0"/>
-    <w:lsdException w:name="Medium Grid 3 Accent 4" w:semiHidden="0" w:uiPriority="69" w:unhideWhenUsed="0"/>
-    <w:lsdException w:name="Dark List Accent 4" w:semiHidden="0" w:uiPriority="70" w:unhideWhenUsed="0"/>
-    <w:lsdException w:name="Colorful Shading Accent 4" w:semiHidden="0" w:uiPriority="71" w:unhideWhenUsed="0"/>
-    <w:lsdException w:name="Colorful List Accent 4" w:semiHidden="0" w:uiPriority="72" w:unhideWhenUsed="0"/>
-    <w:lsdException w:name="Colorful Grid Accent 4" w:semiHidden="0" w:uiPriority="73" w:unhideWhenUsed="0"/>
-    <w:lsdException w:name="Light Shading Accent 5" w:semiHidden="0" w:uiPriority="60" w:unhideWhenUsed="0"/>
-    <w:lsdException w:name="Light List Accent 5" w:semiHidden="0" w:uiPriority="61" w:unhideWhenUsed="0"/>
-    <w:lsdException w:name="Light Grid Accent 5" w:semiHidden="0" w:uiPriority="62" w:unhideWhenUsed="0"/>
-    <w:lsdException w:name="Medium Shading 1 Accent 5" w:semiHidden="0" w:uiPriority="63" w:unhideWhenUsed="0"/>
-    <w:lsdException w:name="Medium Shading 2 Accent 5" w:semiHidden="0" w:uiPriority="64" w:unhideWhenUsed="0"/>
-    <w:lsdException w:name="Medium List 1 Accent 5" w:semiHidden="0" w:uiPriority="65" w:unhideWhenUsed="0"/>
-    <w:lsdException w:name="Medium List 2 Accent 5" w:semiHidden="0" w:uiPriority="66" w:unhideWhenUsed="0"/>
-    <w:lsdException w:name="Medium Grid 1 Accent 5" w:semiHidden="0" w:uiPriority="67" w:unhideWhenUsed="0"/>
-    <w:lsdException w:name="Medium Grid 2 Accent 5" w:semiHidden="0" w:uiPriority="68" w:unhideWhenUsed="0"/>
-    <w:lsdException w:name="Medium Grid 3 Accent 5" w:semiHidden="0" w:uiPriority="69" w:unhideWhenUsed="0"/>
-    <w:lsdException w:name="Dark List Accent 5" w:semiHidden="0" w:uiPriority="70" w:unhideWhenUsed="0"/>
-    <w:lsdException w:name="Colorful Shading Accent 5" w:semiHidden="0" w:uiPriority="71" w:unhideWhenUsed="0"/>
-    <w:lsdException w:name="Colorful List Accent 5" w:semiHidden="0" w:uiPriority="72" w:unhideWhenUsed="0"/>
-    <w:lsdException w:name="Colorful Grid Accent 5" w:semiHidden="0" w:uiPriority="73" w:unhideWhenUsed="0"/>
-    <w:lsdException w:name="Light Shading Accent 6" w:semiHidden="0" w:uiPriority="60" w:unhideWhenUsed="0"/>
-    <w:lsdException w:name="Light List Accent 6" w:semiHidden="0" w:uiPriority="61" w:unhideWhenUsed="0"/>
-    <w:lsdException w:name="Light Grid Accent 6" w:semiHidden="0" w:uiPriority="62" w:unhideWhenUsed="0"/>
-    <w:lsdException w:name="Medium Shading 1 Accent 6" w:semiHidden="0" w:uiPriority="63" w:unhideWhenUsed="0"/>
-    <w:lsdException w:name="Medium Shading 2 Accent 6" w:semiHidden="0" w:uiPriority="64" w:unhideWhenUsed="0"/>
-    <w:lsdException w:name="Medium List 1 Accent 6" w:semiHidden="0" w:uiPriority="65" w:unhideWhenUsed="0"/>
-    <w:lsdException w:name="Medium List 2 Accent 6" w:semiHidden="0" w:uiPriority="66" w:unhideWhenUsed="0"/>
-    <w:lsdException w:name="Medium Grid 1 Accent 6" w:semiHidden="0" w:uiPriority="67" w:unhideWhenUsed="0"/>
-    <w:lsdException w:name="Medium Grid 2 Accent 6" w:semiHidden="0" w:uiPriority="68" w:unhideWhenUsed="0"/>
-    <w:lsdException w:name="Medium Grid 3 Accent 6" w:semiHidden="0" w:uiPriority="69" w:unhideWhenUsed="0"/>
-    <w:lsdException w:name="Dark List Accent 6" w:semiHidden="0" w:uiPriority="70" w:unhideWhenUsed="0"/>
-    <w:lsdException w:name="Colorful Shading Accent 6" w:semiHidden="0" w:uiPriority="71" w:unhideWhenUsed="0"/>
-    <w:lsdException w:name="Colorful List Accent 6" w:semiHidden="0" w:uiPriority="72" w:unhideWhenUsed="0"/>
-    <w:lsdException w:name="Colorful Grid Accent 6" w:semiHidden="0" w:uiPriority="73" w:unhideWhenUsed="0"/>
-    <w:lsdException w:name="Subtle Emphasis" w:semiHidden="0" w:uiPriority="19" w:unhideWhenUsed="0" w:qFormat="1"/>
-    <w:lsdException w:name="Intense Emphasis" w:semiHidden="0" w:uiPriority="21" w:unhideWhenUsed="0" w:qFormat="1"/>
-    <w:lsdException w:name="Subtle Reference" w:semiHidden="0" w:uiPriority="31" w:unhideWhenUsed="0" w:qFormat="1"/>
-    <w:lsdException w:name="Intense Reference" w:semiHidden="0" w:uiPriority="32" w:unhideWhenUsed="0" w:qFormat="1"/>
-    <w:lsdException w:name="Book Title" w:semiHidden="0" w:uiPriority="33" w:unhideWhenUsed="0" w:qFormat="1"/>
-    <w:lsdException w:name="Bibliography" w:uiPriority="37"/>
-    <w:lsdException w:name="TOC Heading" w:uiPriority="39" w:qFormat="1"/>
+  <w:latentStyles w:defLockedState="0" w:defUIPriority="99" w:defSemiHidden="0" w:defUnhideWhenUsed="0" w:defQFormat="0" w:count="371">
+    <w:lsdException w:name="Normal" w:uiPriority="0" w:qFormat="1"/>
+    <w:lsdException w:name="heading 1" w:uiPriority="9" w:qFormat="1"/>
+    <w:lsdException w:name="heading 2" w:semiHidden="1" w:uiPriority="9" w:unhideWhenUsed="1" w:qFormat="1"/>
+    <w:lsdException w:name="heading 3" w:semiHidden="1" w:uiPriority="9" w:unhideWhenUsed="1" w:qFormat="1"/>
+    <w:lsdException w:name="heading 4" w:semiHidden="1" w:uiPriority="9" w:unhideWhenUsed="1" w:qFormat="1"/>
+    <w:lsdException w:name="heading 5" w:semiHidden="1" w:uiPriority="9" w:unhideWhenUsed="1" w:qFormat="1"/>
+    <w:lsdException w:name="heading 6" w:semiHidden="1" w:uiPriority="9" w:unhideWhenUsed="1" w:qFormat="1"/>
+    <w:lsdException w:name="heading 7" w:semiHidden="1" w:uiPriority="9" w:unhideWhenUsed="1" w:qFormat="1"/>
+    <w:lsdException w:name="heading 8" w:semiHidden="1" w:uiPriority="9" w:unhideWhenUsed="1" w:qFormat="1"/>
+    <w:lsdException w:name="heading 9" w:semiHidden="1" w:uiPriority="9" w:unhideWhenUsed="1" w:qFormat="1"/>
+    <w:lsdException w:name="index 1" w:semiHidden="1" w:unhideWhenUsed="1"/>
+    <w:lsdException w:name="index 2" w:semiHidden="1" w:unhideWhenUsed="1"/>
+    <w:lsdException w:name="index 3" w:semiHidden="1" w:unhideWhenUsed="1"/>
+    <w:lsdException w:name="index 4" w:semiHidden="1" w:unhideWhenUsed="1"/>
+    <w:lsdException w:name="index 5" w:semiHidden="1" w:unhideWhenUsed="1"/>
+    <w:lsdException w:name="index 6" w:semiHidden="1" w:unhideWhenUsed="1"/>
+    <w:lsdException w:name="index 7" w:semiHidden="1" w:unhideWhenUsed="1"/>
+    <w:lsdException w:name="index 8" w:semiHidden="1" w:unhideWhenUsed="1"/>
+    <w:lsdException w:name="index 9" w:semiHidden="1" w:unhideWhenUsed="1"/>
+    <w:lsdException w:name="toc 1" w:semiHidden="1" w:uiPriority="39" w:unhideWhenUsed="1"/>
+    <w:lsdException w:name="toc 2" w:semiHidden="1" w:uiPriority="39" w:unhideWhenUsed="1"/>
+    <w:lsdException w:name="toc 3" w:semiHidden="1" w:uiPriority="39" w:unhideWhenUsed="1"/>
+    <w:lsdException w:name="toc 4" w:semiHidden="1" w:uiPriority="39" w:unhideWhenUsed="1"/>
+    <w:lsdException w:name="toc 5" w:semiHidden="1" w:uiPriority="39" w:unhideWhenUsed="1"/>
+    <w:lsdException w:name="toc 6" w:semiHidden="1" w:uiPriority="39" w:unhideWhenUsed="1"/>
+    <w:lsdException w:name="toc 7" w:semiHidden="1" w:uiPriority="39" w:unhideWhenUsed="1"/>
+    <w:lsdException w:name="toc 8" w:semiHidden="1" w:uiPriority="39" w:unhideWhenUsed="1"/>
+    <w:lsdException w:name="toc 9" w:semiHidden="1" w:uiPriority="39" w:unhideWhenUsed="1"/>
+    <w:lsdException w:name="Normal Indent" w:semiHidden="1" w:unhideWhenUsed="1"/>
+    <w:lsdException w:name="footnote text" w:semiHidden="1" w:unhideWhenUsed="1"/>
+    <w:lsdException w:name="annotation text" w:semiHidden="1" w:unhideWhenUsed="1"/>
+    <w:lsdException w:name="header" w:semiHidden="1" w:unhideWhenUsed="1"/>
+    <w:lsdException w:name="footer" w:semiHidden="1" w:unhideWhenUsed="1"/>
+    <w:lsdException w:name="index heading" w:semiHidden="1" w:unhideWhenUsed="1"/>
+    <w:lsdException w:name="caption" w:semiHidden="1" w:uiPriority="35" w:unhideWhenUsed="1" w:qFormat="1"/>
+    <w:lsdException w:name="table of figures" w:semiHidden="1" w:unhideWhenUsed="1"/>
+    <w:lsdException w:name="envelope address" w:semiHidden="1" w:unhideWhenUsed="1"/>
+    <w:lsdException w:name="envelope return" w:semiHidden="1" w:unhideWhenUsed="1"/>
+    <w:lsdException w:name="footnote reference" w:semiHidden="1" w:unhideWhenUsed="1"/>
+    <w:lsdException w:name="annotation reference" w:semiHidden="1" w:unhideWhenUsed="1"/>
+    <w:lsdException w:name="line number" w:semiHidden="1" w:unhideWhenUsed="1"/>
+    <w:lsdException w:name="page number" w:semiHidden="1" w:unhideWhenUsed="1"/>
+    <w:lsdException w:name="endnote reference" w:semiHidden="1" w:unhideWhenUsed="1"/>
+    <w:lsdException w:name="endnote text" w:semiHidden="1" w:unhideWhenUsed="1"/>
+    <w:lsdException w:name="table of authorities" w:semiHidden="1" w:unhideWhenUsed="1"/>
+    <w:lsdException w:name="macro" w:semiHidden="1" w:unhideWhenUsed="1"/>
+    <w:lsdException w:name="toa heading" w:semiHidden="1" w:unhideWhenUsed="1"/>
+    <w:lsdException w:name="List" w:semiHidden="1" w:unhideWhenUsed="1"/>
+    <w:lsdException w:name="List Bullet" w:semiHidden="1" w:unhideWhenUsed="1"/>
+    <w:lsdException w:name="List Number" w:semiHidden="1" w:unhideWhenUsed="1"/>
+    <w:lsdException w:name="List 2" w:semiHidden="1" w:unhideWhenUsed="1"/>
+    <w:lsdException w:name="List 3" w:semiHidden="1" w:unhideWhenUsed="1"/>
+    <w:lsdException w:name="List 4" w:semiHidden="1" w:unhideWhenUsed="1"/>
+    <w:lsdException w:name="List 5" w:semiHidden="1" w:unhideWhenUsed="1"/>
+    <w:lsdException w:name="List Bullet 2" w:semiHidden="1" w:unhideWhenUsed="1"/>
+    <w:lsdException w:name="List Bullet 3" w:semiHidden="1" w:unhideWhenUsed="1"/>
+    <w:lsdException w:name="List Bullet 4" w:semiHidden="1" w:unhideWhenUsed="1"/>
+    <w:lsdException w:name="List Bullet 5" w:semiHidden="1" w:unhideWhenUsed="1"/>
+    <w:lsdException w:name="List Number 2" w:semiHidden="1" w:unhideWhenUsed="1"/>
+    <w:lsdException w:name="List Number 3" w:semiHidden="1" w:unhideWhenUsed="1"/>
+    <w:lsdException w:name="List Number 4" w:semiHidden="1" w:unhideWhenUsed="1"/>
+    <w:lsdException w:name="List Number 5" w:semiHidden="1" w:unhideWhenUsed="1"/>
+    <w:lsdException w:name="Title" w:uiPriority="10" w:qFormat="1"/>
+    <w:lsdException w:name="Closing" w:semiHidden="1" w:unhideWhenUsed="1"/>
+    <w:lsdException w:name="Signature" w:semiHidden="1" w:unhideWhenUsed="1"/>
+    <w:lsdException w:name="Default Paragraph Font" w:semiHidden="1" w:uiPriority="1" w:unhideWhenUsed="1"/>
+    <w:lsdException w:name="Body Text" w:semiHidden="1" w:unhideWhenUsed="1"/>
+    <w:lsdException w:name="Body Text Indent" w:semiHidden="1" w:unhideWhenUsed="1"/>
+    <w:lsdException w:name="List Continue" w:semiHidden="1" w:unhideWhenUsed="1"/>
+    <w:lsdException w:name="List Continue 2" w:semiHidden="1" w:unhideWhenUsed="1"/>
+    <w:lsdException w:name="List Continue 3" w:semiHidden="1" w:unhideWhenUsed="1"/>
+    <w:lsdException w:name="List Continue 4" w:semiHidden="1" w:unhideWhenUsed="1"/>
+    <w:lsdException w:name="List Continue 5" w:semiHidden="1" w:unhideWhenUsed="1"/>
+    <w:lsdException w:name="Message Header" w:semiHidden="1" w:unhideWhenUsed="1"/>
+    <w:lsdException w:name="Subtitle" w:uiPriority="11" w:qFormat="1"/>
+    <w:lsdException w:name="Salutation" w:semiHidden="1" w:unhideWhenUsed="1"/>
+    <w:lsdException w:name="Date" w:semiHidden="1" w:unhideWhenUsed="1"/>
+    <w:lsdException w:name="Body Text First Indent" w:semiHidden="1" w:unhideWhenUsed="1"/>
+    <w:lsdException w:name="Body Text First Indent 2" w:semiHidden="1" w:unhideWhenUsed="1"/>
+    <w:lsdException w:name="Note Heading" w:semiHidden="1" w:unhideWhenUsed="1"/>
+    <w:lsdException w:name="Body Text 2" w:semiHidden="1" w:unhideWhenUsed="1"/>
+    <w:lsdException w:name="Body Text 3" w:semiHidden="1" w:unhideWhenUsed="1"/>
+    <w:lsdException w:name="Body Text Indent 2" w:semiHidden="1" w:unhideWhenUsed="1"/>
+    <w:lsdException w:name="Body Text Indent 3" w:semiHidden="1" w:unhideWhenUsed="1"/>
+    <w:lsdException w:name="Block Text" w:semiHidden="1" w:unhideWhenUsed="1"/>
+    <w:lsdException w:name="Hyperlink" w:semiHidden="1" w:unhideWhenUsed="1"/>
+    <w:lsdException w:name="FollowedHyperlink" w:semiHidden="1" w:unhideWhenUsed="1"/>
+    <w:lsdException w:name="Strong" w:uiPriority="22" w:qFormat="1"/>
+    <w:lsdException w:name="Emphasis" w:uiPriority="20" w:qFormat="1"/>
+    <w:lsdException w:name="Document Map" w:semiHidden="1" w:unhideWhenUsed="1"/>
+    <w:lsdException w:name="Plain Text" w:semiHidden="1" w:unhideWhenUsed="1"/>
+    <w:lsdException w:name="E-mail Signature" w:semiHidden="1" w:unhideWhenUsed="1"/>
+    <w:lsdException w:name="HTML Top of Form" w:semiHidden="1" w:unhideWhenUsed="1"/>
+    <w:lsdException w:name="HTML Bottom of Form" w:semiHidden="1" w:unhideWhenUsed="1"/>
+    <w:lsdException w:name="Normal (Web)" w:semiHidden="1" w:unhideWhenUsed="1"/>
+    <w:lsdException w:name="HTML Acronym" w:semiHidden="1" w:unhideWhenUsed="1"/>
+    <w:lsdException w:name="HTML Address" w:semiHidden="1" w:unhideWhenUsed="1"/>
+    <w:lsdException w:name="HTML Cite" w:semiHidden="1" w:unhideWhenUsed="1"/>
+    <w:lsdException w:name="HTML Code" w:semiHidden="1" w:unhideWhenUsed="1"/>
+    <w:lsdException w:name="HTML Definition" w:semiHidden="1" w:unhideWhenUsed="1"/>
+    <w:lsdException w:name="HTML Keyboard" w:semiHidden="1" w:unhideWhenUsed="1"/>
+    <w:lsdException w:name="HTML Preformatted" w:semiHidden="1" w:unhideWhenUsed="1"/>
+    <w:lsdException w:name="HTML Sample" w:semiHidden="1" w:unhideWhenUsed="1"/>
+    <w:lsdException w:name="HTML Typewriter" w:semiHidden="1" w:unhideWhenUsed="1"/>
+    <w:lsdException w:name="HTML Variable" w:semiHidden="1" w:unhideWhenUsed="1"/>
+    <w:lsdException w:name="Normal Table" w:semiHidden="1" w:unhideWhenUsed="1"/>
+    <w:lsdException w:name="annotation subject" w:semiHidden="1" w:unhideWhenUsed="1"/>
+    <w:lsdException w:name="No List" w:semiHidden="1" w:unhideWhenUsed="1"/>
+    <w:lsdException w:name="Outline List 1" w:semiHidden="1" w:unhideWhenUsed="1"/>
+    <w:lsdException w:name="Outline List 2" w:semiHidden="1" w:unhideWhenUsed="1"/>
+    <w:lsdException w:name="Outline List 3" w:semiHidden="1" w:unhideWhenUsed="1"/>
+    <w:lsdException w:name="Table Simple 1" w:semiHidden="1" w:unhideWhenUsed="1"/>
+    <w:lsdException w:name="Table Simple 2" w:semiHidden="1" w:unhideWhenUsed="1"/>
+    <w:lsdException w:name="Table Simple 3" w:semiHidden="1" w:unhideWhenUsed="1"/>
+    <w:lsdException w:name="Table Classic 1" w:semiHidden="1" w:unhideWhenUsed="1"/>
+    <w:lsdException w:name="Table Classic 2" w:semiHidden="1" w:unhideWhenUsed="1"/>
+    <w:lsdException w:name="Table Classic 3" w:semiHidden="1" w:unhideWhenUsed="1"/>
+    <w:lsdException w:name="Table Classic 4" w:semiHidden="1" w:unhideWhenUsed="1"/>
+    <w:lsdException w:name="Table Colorful 1" w:semiHidden="1" w:unhideWhenUsed="1"/>
+    <w:lsdException w:name="Table Colorful 2" w:semiHidden="1" w:unhideWhenUsed="1"/>
+    <w:lsdException w:name="Table Colorful 3" w:semiHidden="1" w:unhideWhenUsed="1"/>
+    <w:lsdException w:name="Table Columns 1" w:semiHidden="1" w:unhideWhenUsed="1"/>
+    <w:lsdException w:name="Table Columns 2" w:semiHidden="1" w:unhideWhenUsed="1"/>
+    <w:lsdException w:name="Table Columns 3" w:semiHidden="1" w:unhideWhenUsed="1"/>
+    <w:lsdException w:name="Table Columns 4" w:semiHidden="1" w:unhideWhenUsed="1"/>
+    <w:lsdException w:name="Table Columns 5" w:semiHidden="1" w:unhideWhenUsed="1"/>
+    <w:lsdException w:name="Table Grid 1" w:semiHidden="1" w:unhideWhenUsed="1"/>
+    <w:lsdException w:name="Table Grid 2" w:semiHidden="1" w:unhideWhenUsed="1"/>
+    <w:lsdException w:name="Table Grid 3" w:semiHidden="1" w:unhideWhenUsed="1"/>
+    <w:lsdException w:name="Table Grid 4" w:semiHidden="1" w:unhideWhenUsed="1"/>
+    <w:lsdException w:name="Table Grid 5" w:semiHidden="1" w:unhideWhenUsed="1"/>
+    <w:lsdException w:name="Table Grid 6" w:semiHidden="1" w:unhideWhenUsed="1"/>
+    <w:lsdException w:name="Table Grid 7" w:semiHidden="1" w:unhideWhenUsed="1"/>
+    <w:lsdException w:name="Table Grid 8" w:semiHidden="1" w:unhideWhenUsed="1"/>
+    <w:lsdException w:name="Table List 1" w:semiHidden="1" w:unhideWhenUsed="1"/>
+    <w:lsdException w:name="Table List 2" w:semiHidden="1" w:unhideWhenUsed="1"/>
+    <w:lsdException w:name="Table List 3" w:semiHidden="1" w:unhideWhenUsed="1"/>
+    <w:lsdException w:name="Table List 4" w:semiHidden="1" w:unhideWhenUsed="1"/>
+    <w:lsdException w:name="Table List 5" w:semiHidden="1" w:unhideWhenUsed="1"/>
+    <w:lsdException w:name="Table List 6" w:semiHidden="1" w:unhideWhenUsed="1"/>
+    <w:lsdException w:name="Table List 7" w:semiHidden="1" w:unhideWhenUsed="1"/>
+    <w:lsdException w:name="Table List 8" w:semiHidden="1" w:unhideWhenUsed="1"/>
+    <w:lsdException w:name="Table 3D effects 1" w:semiHidden="1" w:unhideWhenUsed="1"/>
+    <w:lsdException w:name="Table 3D effects 2" w:semiHidden="1" w:unhideWhenUsed="1"/>
+    <w:lsdException w:name="Table 3D effects 3" w:semiHidden="1" w:unhideWhenUsed="1"/>
+    <w:lsdException w:name="Table Contemporary" w:semiHidden="1" w:unhideWhenUsed="1"/>
+    <w:lsdException w:name="Table Elegant" w:semiHidden="1" w:unhideWhenUsed="1"/>
+    <w:lsdException w:name="Table Professional" w:semiHidden="1" w:unhideWhenUsed="1"/>
+    <w:lsdException w:name="Table Subtle 1" w:semiHidden="1" w:unhideWhenUsed="1"/>
+    <w:lsdException w:name="Table Subtle 2" w:semiHidden="1" w:unhideWhenUsed="1"/>
+    <w:lsdException w:name="Table Web 1" w:semiHidden="1" w:unhideWhenUsed="1"/>
+    <w:lsdException w:name="Table Web 2" w:semiHidden="1" w:unhideWhenUsed="1"/>
+    <w:lsdException w:name="Table Web 3" w:semiHidden="1" w:unhideWhenUsed="1"/>
+    <w:lsdException w:name="Balloon Text" w:semiHidden="1" w:unhideWhenUsed="1"/>
+    <w:lsdException w:name="Table Grid" w:uiPriority="59"/>
+    <w:lsdException w:name="Table Theme" w:semiHidden="1" w:unhideWhenUsed="1"/>
+    <w:lsdException w:name="Placeholder Text" w:semiHidden="1"/>
+    <w:lsdException w:name="No Spacing" w:uiPriority="1" w:qFormat="1"/>
+    <w:lsdException w:name="Light Shading" w:uiPriority="60"/>
+    <w:lsdException w:name="Light List" w:uiPriority="61"/>
+    <w:lsdException w:name="Light Grid" w:uiPriority="62"/>
+    <w:lsdException w:name="Medium Shading 1" w:uiPriority="63"/>
+    <w:lsdException w:name="Medium Shading 2" w:uiPriority="64"/>
+    <w:lsdException w:name="Medium List 1" w:uiPriority="65"/>
+    <w:lsdException w:name="Medium List 2" w:uiPriority="66"/>
+    <w:lsdException w:name="Medium Grid 1" w:uiPriority="67"/>
+    <w:lsdException w:name="Medium Grid 2" w:uiPriority="68"/>
+    <w:lsdException w:name="Medium Grid 3" w:uiPriority="69"/>
+    <w:lsdException w:name="Dark List" w:uiPriority="70"/>
+    <w:lsdException w:name="Colorful Shading" w:uiPriority="71"/>
+    <w:lsdException w:name="Colorful List" w:uiPriority="72"/>
+    <w:lsdException w:name="Colorful Grid" w:uiPriority="73"/>
+    <w:lsdException w:name="Light Shading Accent 1" w:uiPriority="60"/>
+    <w:lsdException w:name="Light List Accent 1" w:uiPriority="61"/>
+    <w:lsdException w:name="Light Grid Accent 1" w:uiPriority="62"/>
+    <w:lsdException w:name="Medium Shading 1 Accent 1" w:uiPriority="63"/>
+    <w:lsdException w:name="Medium Shading 2 Accent 1" w:uiPriority="64"/>
+    <w:lsdException w:name="Medium List 1 Accent 1" w:uiPriority="65"/>
+    <w:lsdException w:name="Revision" w:semiHidden="1"/>
+    <w:lsdException w:name="List Paragraph" w:uiPriority="34" w:qFormat="1"/>
+    <w:lsdException w:name="Quote" w:uiPriority="29" w:qFormat="1"/>
+    <w:lsdException w:name="Intense Quote" w:uiPriority="30" w:qFormat="1"/>
+    <w:lsdException w:name="Medium List 2 Accent 1" w:uiPriority="66"/>
+    <w:lsdException w:name="Medium Grid 1 Accent 1" w:uiPriority="67"/>
+    <w:lsdException w:name="Medium Grid 2 Accent 1" w:uiPriority="68"/>
+    <w:lsdException w:name="Medium Grid 3 Accent 1" w:uiPriority="69"/>
+    <w:lsdException w:name="Dark List Accent 1" w:uiPriority="70"/>
+    <w:lsdException w:name="Colorful Shading Accent 1" w:uiPriority="71"/>
+    <w:lsdException w:name="Colorful List Accent 1" w:uiPriority="72"/>
+    <w:lsdException w:name="Colorful Grid Accent 1" w:uiPriority="73"/>
+    <w:lsdException w:name="Light Shading Accent 2" w:uiPriority="60"/>
+    <w:lsdException w:name="Light List Accent 2" w:uiPriority="61"/>
+    <w:lsdException w:name="Light Grid Accent 2" w:uiPriority="62"/>
+    <w:lsdException w:name="Medium Shading 1 Accent 2" w:uiPriority="63"/>
+    <w:lsdException w:name="Medium Shading 2 Accent 2" w:uiPriority="64"/>
+    <w:lsdException w:name="Medium List 1 Accent 2" w:uiPriority="65"/>
+    <w:lsdException w:name="Medium List 2 Accent 2" w:uiPriority="66"/>
+    <w:lsdException w:name="Medium Grid 1 Accent 2" w:uiPriority="67"/>
+    <w:lsdException w:name="Medium Grid 2 Accent 2" w:uiPriority="68"/>
+    <w:lsdException w:name="Medium Grid 3 Accent 2" w:uiPriority="69"/>
+    <w:lsdException w:name="Dark List Accent 2" w:uiPriority="70"/>
+    <w:lsdException w:name="Colorful Shading Accent 2" w:uiPriority="71"/>
+    <w:lsdException w:name="Colorful List Accent 2" w:uiPriority="72"/>
+    <w:lsdException w:name="Colorful Grid Accent 2" w:uiPriority="73"/>
+    <w:lsdException w:name="Light Shading Accent 3" w:uiPriority="60"/>
+    <w:lsdException w:name="Light List Accent 3" w:uiPriority="61"/>
+    <w:lsdException w:name="Light Grid Accent 3" w:uiPriority="62"/>
+    <w:lsdException w:name="Medium Shading 1 Accent 3" w:uiPriority="63"/>
+    <w:lsdException w:name="Medium Shading 2 Accent 3" w:uiPriority="64"/>
+    <w:lsdException w:name="Medium List 1 Accent 3" w:uiPriority="65"/>
+    <w:lsdException w:name="Medium List 2 Accent 3" w:uiPriority="66"/>
+    <w:lsdException w:name="Medium Grid 1 Accent 3" w:uiPriority="67"/>
+    <w:lsdException w:name="Medium Grid 2 Accent 3" w:uiPriority="68"/>
+    <w:lsdException w:name="Medium Grid 3 Accent 3" w:uiPriority="69"/>
+    <w:lsdException w:name="Dark List Accent 3" w:uiPriority="70"/>
+    <w:lsdException w:name="Colorful Shading Accent 3" w:uiPriority="71"/>
+    <w:lsdException w:name="Colorful List Accent 3" w:uiPriority="72"/>
+    <w:lsdException w:name="Colorful Grid Accent 3" w:uiPriority="73"/>
+    <w:lsdException w:name="Light Shading Accent 4" w:uiPriority="60"/>
+    <w:lsdException w:name="Light List Accent 4" w:uiPriority="61"/>
+    <w:lsdException w:name="Light Grid Accent 4" w:uiPriority="62"/>
+    <w:lsdException w:name="Medium Shading 1 Accent 4" w:uiPriority="63"/>
+    <w:lsdException w:name="Medium Shading 2 Accent 4" w:uiPriority="64"/>
+    <w:lsdException w:name="Medium List 1 Accent 4" w:uiPriority="65"/>
+    <w:lsdException w:name="Medium List 2 Accent 4" w:uiPriority="66"/>
+    <w:lsdException w:name="Medium Grid 1 Accent 4" w:uiPriority="67"/>
+    <w:lsdException w:name="Medium Grid 2 Accent 4" w:uiPriority="68"/>
+    <w:lsdException w:name="Medium Grid 3 Accent 4" w:uiPriority="69"/>
+    <w:lsdException w:name="Dark List Accent 4" w:uiPriority="70"/>
+    <w:lsdException w:name="Colorful Shading Accent 4" w:uiPriority="71"/>
+    <w:lsdException w:name="Colorful List Accent 4" w:uiPriority="72"/>
+    <w:lsdException w:name="Colorful Grid Accent 4" w:uiPriority="73"/>
+    <w:lsdException w:name="Light Shading Accent 5" w:uiPriority="60"/>
+    <w:lsdException w:name="Light List Accent 5" w:uiPriority="61"/>
+    <w:lsdException w:name="Light Grid Accent 5" w:uiPriority="62"/>
+    <w:lsdException w:name="Medium Shading 1 Accent 5" w:uiPriority="63"/>
+    <w:lsdException w:name="Medium Shading 2 Accent 5" w:uiPriority="64"/>
+    <w:lsdException w:name="Medium List 1 Accent 5" w:uiPriority="65"/>
+    <w:lsdException w:name="Medium List 2 Accent 5" w:uiPriority="66"/>
+    <w:lsdException w:name="Medium Grid 1 Accent 5" w:uiPriority="67"/>
+    <w:lsdException w:name="Medium Grid 2 Accent 5" w:uiPriority="68"/>
+    <w:lsdException w:name="Medium Grid 3 Accent 5" w:uiPriority="69"/>
+    <w:lsdException w:name="Dark List Accent 5" w:uiPriority="70"/>
+    <w:lsdException w:name="Colorful Shading Accent 5" w:uiPriority="71"/>
+    <w:lsdException w:name="Colorful List Accent 5" w:uiPriority="72"/>
+    <w:lsdException w:name="Colorful Grid Accent 5" w:uiPriority="73"/>
+    <w:lsdException w:name="Light Shading Accent 6" w:uiPriority="60"/>
+    <w:lsdException w:name="Light List Accent 6" w:uiPriority="61"/>
+    <w:lsdException w:name="Light Grid Accent 6" w:uiPriority="62"/>
+    <w:lsdException w:name="Medium Shading 1 Accent 6" w:uiPriority="63"/>
+    <w:lsdException w:name="Medium Shading 2 Accent 6" w:uiPriority="64"/>
+    <w:lsdException w:name="Medium List 1 Accent 6" w:uiPriority="65"/>
+    <w:lsdException w:name="Medium List 2 Accent 6" w:uiPriority="66"/>
+    <w:lsdException w:name="Medium Grid 1 Accent 6" w:uiPriority="67"/>
+    <w:lsdException w:name="Medium Grid 2 Accent 6" w:uiPriority="68"/>
+    <w:lsdException w:name="Medium Grid 3 Accent 6" w:uiPriority="69"/>
+    <w:lsdException w:name="Dark List Accent 6" w:uiPriority="70"/>
+    <w:lsdException w:name="Colorful Shading Accent 6" w:uiPriority="71"/>
+    <w:lsdException w:name="Colorful List Accent 6" w:uiPriority="72"/>
+    <w:lsdException w:name="Colorful Grid Accent 6" w:uiPriority="73"/>
+    <w:lsdException w:name="Subtle Emphasis" w:uiPriority="19" w:qFormat="1"/>
+    <w:lsdException w:name="Intense Emphasis" w:uiPriority="21" w:qFormat="1"/>
+    <w:lsdException w:name="Subtle Reference" w:uiPriority="31" w:qFormat="1"/>
+    <w:lsdException w:name="Intense Reference" w:uiPriority="32" w:qFormat="1"/>
+    <w:lsdException w:name="Book Title" w:uiPriority="33" w:qFormat="1"/>
+    <w:lsdException w:name="Bibliography" w:semiHidden="1" w:uiPriority="37" w:unhideWhenUsed="1"/>
+    <w:lsdException w:name="TOC Heading" w:semiHidden="1" w:uiPriority="39" w:unhideWhenUsed="1" w:qFormat="1"/>
+    <w:lsdException w:name="Grid Table 4" w:uiPriority="49"/>
+    <w:lsdException w:name="Grid Table 5 Dark" w:uiPriority="50"/>
+    <w:lsdException w:name="Grid Table 6 Colorful" w:uiPriority="51"/>
+    <w:lsdException w:name="Grid Table 7 Colorful" w:uiPriority="52"/>
+    <w:lsdException w:name="Grid Table 1 Light Accent 1" w:uiPriority="46"/>
+    <w:lsdException w:name="Grid Table 2 Accent 1" w:uiPriority="47"/>
+    <w:lsdException w:name="Grid Table 3 Accent 1" w:uiPriority="48"/>
+    <w:lsdException w:name="Grid Table 4 Accent 1" w:uiPriority="49"/>
+    <w:lsdException w:name="Grid Table 5 Dark Accent 1" w:uiPriority="50"/>
+    <w:lsdException w:name="Grid Table 6 Colorful Accent 1" w:uiPriority="51"/>
+    <w:lsdException w:name="Grid Table 7 Colorful Accent 1" w:uiPriority="52"/>
+    <w:lsdException w:name="Grid Table 1 Light Accent 2" w:uiPriority="46"/>
+    <w:lsdException w:name="Grid Table 2 Accent 2" w:uiPriority="47"/>
+    <w:lsdException w:name="Grid Table 3 Accent 2" w:uiPriority="48"/>
+    <w:lsdException w:name="Grid Table 4 Accent 2" w:uiPriority="49"/>
+    <w:lsdException w:name="Grid Table 5 Dark Accent 2" w:uiPriority="50"/>
+    <w:lsdException w:name="Grid Table 6 Colorful Accent 2" w:uiPriority="51"/>
+    <w:lsdException w:name="Grid Table 7 Colorful Accent 2" w:uiPriority="52"/>
+    <w:lsdException w:name="Grid Table 1 Light Accent 3" w:uiPriority="46"/>
+    <w:lsdException w:name="Grid Table 2 Accent 3" w:uiPriority="47"/>
+    <w:lsdException w:name="Grid Table 3 Accent 3" w:uiPriority="48"/>
+    <w:lsdException w:name="Grid Table 4 Accent 3" w:uiPriority="49"/>
+    <w:lsdException w:name="Grid Table 5 Dark Accent 3" w:uiPriority="50"/>
+    <w:lsdException w:name="Grid Table 6 Colorful Accent 3" w:uiPriority="51"/>
+    <w:lsdException w:name="Grid Table 7 Colorful Accent 3" w:uiPriority="52"/>
+    <w:lsdException w:name="Grid Table 1 Light Accent 4" w:uiPriority="46"/>
+    <w:lsdException w:name="Grid Table 2 Accent 4" w:uiPriority="47"/>
+    <w:lsdException w:name="Grid Table 3 Accent 4" w:uiPriority="48"/>
+    <w:lsdException w:name="Grid Table 4 Accent 4" w:uiPriority="49"/>
+    <w:lsdException w:name="Grid Table 5 Dark Accent 4" w:uiPriority="50"/>
+    <w:lsdException w:name="Grid Table 6 Colorful Accent 4" w:uiPriority="51"/>
+    <w:lsdException w:name="Grid Table 7 Colorful Accent 4" w:uiPriority="52"/>
+    <w:lsdException w:name="Grid Table 1 Light Accent 5" w:uiPriority="46"/>
+    <w:lsdException w:name="Grid Table 2 Accent 5" w:uiPriority="47"/>
+    <w:lsdException w:name="Grid Table 3 Accent 5" w:uiPriority="48"/>
+    <w:lsdException w:name="Grid Table 4 Accent 5" w:uiPriority="49"/>
+    <w:lsdException w:name="Grid Table 5 Dark Accent 5" w:uiPriority="50"/>
+    <w:lsdException w:name="Grid Table 6 Colorful Accent 5" w:uiPriority="51"/>
+    <w:lsdException w:name="Grid Table 7 Colorful Accent 5" w:uiPriority="52"/>
+    <w:lsdException w:name="Grid Table 1 Light Accent 6" w:uiPriority="46"/>
+    <w:lsdException w:name="Grid Table 2 Accent 6" w:uiPriority="47"/>
+    <w:lsdException w:name="Grid Table 3 Accent 6" w:uiPriority="48"/>
+    <w:lsdException w:name="Grid Table 4 Accent 6" w:uiPriority="49"/>
+    <w:lsdException w:name="Grid Table 5 Dark Accent 6" w:uiPriority="50"/>
+    <w:lsdException w:name="Grid Table 6 Colorful Accent 6" w:uiPriority="51"/>
+    <w:lsdException w:name="Grid Table 7 Colorful Accent 6" w:uiPriority="52"/>
+    <w:lsdException w:name="List Table 1 Light" w:uiPriority="46"/>
+    <w:lsdException w:name="List Table 2" w:uiPriority="47"/>
+    <w:lsdException w:name="List Table 3" w:uiPriority="48"/>
+    <w:lsdException w:name="List Table 4" w:uiPriority="49"/>
+    <w:lsdException w:name="List Table 5 Dark" w:uiPriority="50"/>
+    <w:lsdException w:name="List Table 6 Colorful" w:uiPriority="51"/>
+    <w:lsdException w:name="List Table 7 Colorful" w:uiPriority="52"/>
+    <w:lsdException w:name="List Table 1 Light Accent 1" w:uiPriority="46"/>
+    <w:lsdException w:name="List Table 2 Accent 1" w:uiPriority="47"/>
+    <w:lsdException w:name="List Table 3 Accent 1" w:uiPriority="48"/>
+    <w:lsdException w:name="List Table 4 Accent 1" w:uiPriority="49"/>
+    <w:lsdException w:name="List Table 5 Dark Accent 1" w:uiPriority="50"/>
+    <w:lsdException w:name="List Table 6 Colorful Accent 1" w:uiPriority="51"/>
+    <w:lsdException w:name="List Table 7 Colorful Accent 1" w:uiPriority="52"/>
+    <w:lsdException w:name="List Table 1 Light Accent 2" w:uiPriority="46"/>
+    <w:lsdException w:name="List Table 2 Accent 2" w:uiPriority="47"/>
+    <w:lsdException w:name="List Table 3 Accent 2" w:uiPriority="48"/>
+    <w:lsdException w:name="List Table 4 Accent 2" w:uiPriority="49"/>
+    <w:lsdException w:name="List Table 5 Dark Accent 2" w:uiPriority="50"/>
+    <w:lsdException w:name="List Table 6 Colorful Accent 2" w:uiPriority="51"/>
+    <w:lsdException w:name="List Table 7 Colorful Accent 2" w:uiPriority="52"/>
+    <w:lsdException w:name="List Table 1 Light Accent 3" w:uiPriority="46"/>
+    <w:lsdException w:name="List Table 2 Accent 3" w:uiPriority="47"/>
+    <w:lsdException w:name="List Table 3 Accent 3" w:uiPriority="48"/>
+    <w:lsdException w:name="List Table 4 Accent 3" w:uiPriority="49"/>
+    <w:lsdException w:name="List Table 5 Dark Accent 3" w:uiPriority="50"/>
+    <w:lsdException w:name="List Table 6 Colorful Accent 3" w:uiPriority="51"/>
+    <w:lsdException w:name="List Table 7 Colorful Accent 3" w:uiPriority="52"/>
+    <w:lsdException w:name="List Table 1 Light Accent 4" w:uiPriority="46"/>
+    <w:lsdException w:name="List Table 2 Accent 4" w:uiPriority="47"/>
+    <w:lsdException w:name="List Table 3 Accent 4" w:uiPriority="48"/>
+    <w:lsdException w:name="List Table 4 Accent 4" w:uiPriority="49"/>
+    <w:lsdException w:name="List Table 5 Dark Accent 4" w:uiPriority="50"/>
+    <w:lsdException w:name="List Table 6 Colorful Accent 4" w:uiPriority="51"/>
+    <w:lsdException w:name="List Table 7 Colorful Accent 4" w:uiPriority="52"/>
+    <w:lsdException w:name="List Table 1 Light Accent 5" w:uiPriority="46"/>
+    <w:lsdException w:name="List Table 2 Accent 5" w:uiPriority="47"/>
+    <w:lsdException w:name="List Table 3 Accent 5" w:uiPriority="48"/>
+    <w:lsdException w:name="List Table 4 Accent 5" w:uiPriority="49"/>
+    <w:lsdException w:name="List Table 5 Dark Accent 5" w:uiPriority="50"/>
+    <w:lsdException w:name="List Table 6 Colorful Accent 5" w:uiPriority="51"/>
+    <w:lsdException w:name="List Table 7 Colorful Accent 5" w:uiPriority="52"/>
+    <w:lsdException w:name="List Table 1 Light Accent 6" w:uiPriority="46"/>
+    <w:lsdException w:name="List Table 2 Accent 6" w:uiPriority="47"/>
+    <w:lsdException w:name="List Table 3 Accent 6" w:uiPriority="48"/>
+    <w:lsdException w:name="List Table 4 Accent 6" w:uiPriority="49"/>
+    <w:lsdException w:name="List Table 5 Dark Accent 6" w:uiPriority="50"/>
+    <w:lsdException w:name="List Table 6 Colorful Accent 6" w:uiPriority="51"/>
+    <w:lsdException w:name="List Table 7 Colorful Accent 6" w:uiPriority="52"/>
   </w:latentStyles>
   <w:style w:type="paragraph" w:default="1" w:styleId="Normal">
     <w:name w:val="Normal"/>
@@ -1436,7 +1806,7 @@
 </file>
 
 <file path=customXml/itemProps1.xml><?xml version="1.0" encoding="utf-8"?>
-<ds:datastoreItem xmlns:ds="http://schemas.openxmlformats.org/officeDocument/2006/customXml" ds:itemID="{D52267B3-F378-754B-AAE4-FD35B507B95F}">
+<ds:datastoreItem xmlns:ds="http://schemas.openxmlformats.org/officeDocument/2006/customXml" ds:itemID="{5877E196-D7AC-46C5-89BC-5A19DA641B7D}">
   <ds:schemaRefs>
     <ds:schemaRef ds:uri="http://schemas.openxmlformats.org/officeDocument/2006/bibliography"/>
   </ds:schemaRefs>

</xml_diff>

<commit_message>
Added Analysis for algo 3
updated word doc
</commit_message>
<xml_diff>
--- a/AlgorithmAnalysis.docx
+++ b/AlgorithmAnalysis.docx
@@ -24,15 +24,7 @@
     </w:p>
     <w:p>
       <w:r>
-        <w:t xml:space="preserve">Group 26 </w:t>
-      </w:r>
-      <w:proofErr w:type="gramStart"/>
-      <w:r>
-        <w:t>Winter</w:t>
-      </w:r>
-      <w:proofErr w:type="gramEnd"/>
-      <w:r>
-        <w:t xml:space="preserve"> 2016</w:t>
+        <w:t>Group 26 Winter 2016</w:t>
       </w:r>
     </w:p>
     <w:p>
@@ -125,16 +117,12 @@
       </w:r>
     </w:p>
     <w:p>
-      <w:proofErr w:type="spellStart"/>
-      <w:proofErr w:type="gramStart"/>
       <w:r>
         <w:rPr>
           <w:i/>
         </w:rPr>
         <w:t>maxSum</w:t>
       </w:r>
-      <w:proofErr w:type="spellEnd"/>
-      <w:proofErr w:type="gramEnd"/>
       <w:r>
         <w:t xml:space="preserve"> </w:t>
       </w:r>
@@ -155,24 +143,14 @@
           <w:b/>
         </w:rPr>
       </w:pPr>
-      <w:proofErr w:type="gramStart"/>
       <w:r>
         <w:rPr>
           <w:b/>
         </w:rPr>
         <w:t>for</w:t>
       </w:r>
-      <w:proofErr w:type="gramEnd"/>
-      <w:r>
-        <w:t xml:space="preserve"> </w:t>
-      </w:r>
-      <w:proofErr w:type="spellStart"/>
-      <w:r>
-        <w:t>i</w:t>
-      </w:r>
-      <w:proofErr w:type="spellEnd"/>
-      <w:r>
-        <w:t xml:space="preserve"> = 0 to size of array </w:t>
+      <w:r>
+        <w:t xml:space="preserve"> i = 0 to size of array </w:t>
       </w:r>
       <w:r>
         <w:rPr>
@@ -185,24 +163,14 @@
       <w:r>
         <w:tab/>
       </w:r>
-      <w:proofErr w:type="gramStart"/>
       <w:r>
         <w:rPr>
           <w:b/>
         </w:rPr>
         <w:t>for</w:t>
       </w:r>
-      <w:proofErr w:type="gramEnd"/>
-      <w:r>
-        <w:t xml:space="preserve"> j = </w:t>
-      </w:r>
-      <w:proofErr w:type="spellStart"/>
-      <w:r>
-        <w:t>i</w:t>
-      </w:r>
-      <w:proofErr w:type="spellEnd"/>
-      <w:r>
-        <w:t xml:space="preserve"> to size of array </w:t>
+      <w:r>
+        <w:t xml:space="preserve"> j = i to size of array </w:t>
       </w:r>
       <w:r>
         <w:rPr>
@@ -218,16 +186,12 @@
       <w:r>
         <w:tab/>
       </w:r>
-      <w:proofErr w:type="spellStart"/>
-      <w:proofErr w:type="gramStart"/>
       <w:r>
         <w:rPr>
           <w:i/>
         </w:rPr>
         <w:t>newSum</w:t>
       </w:r>
-      <w:proofErr w:type="spellEnd"/>
-      <w:proofErr w:type="gramEnd"/>
       <w:r>
         <w:rPr>
           <w:rFonts w:ascii="Wingdings" w:hAnsi="Wingdings"/>
@@ -242,62 +206,30 @@
         <w:t xml:space="preserve"> </w:t>
       </w:r>
       <w:r>
-        <w:t xml:space="preserve">sum of array from index </w:t>
-      </w:r>
-      <w:proofErr w:type="spellStart"/>
-      <w:r>
-        <w:t>i</w:t>
-      </w:r>
-      <w:proofErr w:type="spellEnd"/>
-      <w:r>
-        <w:t xml:space="preserve"> to index j</w:t>
-      </w:r>
-    </w:p>
-    <w:p>
-      <w:r>
-        <w:tab/>
-      </w:r>
-      <w:r>
-        <w:tab/>
-      </w:r>
-      <w:proofErr w:type="gramStart"/>
+        <w:t>sum of array from index i to index j</w:t>
+      </w:r>
+    </w:p>
+    <w:p>
+      <w:r>
+        <w:tab/>
+      </w:r>
+      <w:r>
+        <w:tab/>
+      </w:r>
       <w:r>
         <w:rPr>
           <w:b/>
         </w:rPr>
         <w:t>if</w:t>
       </w:r>
-      <w:proofErr w:type="gramEnd"/>
       <w:r>
         <w:t xml:space="preserve"> </w:t>
       </w:r>
-      <w:proofErr w:type="spellStart"/>
-      <w:r>
-        <w:rPr>
-          <w:i/>
-        </w:rPr>
-        <w:t>newSum</w:t>
-      </w:r>
-      <w:proofErr w:type="spellEnd"/>
-      <w:r>
-        <w:rPr>
-          <w:i/>
-        </w:rPr>
-        <w:t xml:space="preserve"> &gt; </w:t>
-      </w:r>
-      <w:proofErr w:type="spellStart"/>
-      <w:r>
-        <w:rPr>
-          <w:i/>
-        </w:rPr>
-        <w:t>maxSum</w:t>
-      </w:r>
-      <w:proofErr w:type="spellEnd"/>
-      <w:r>
-        <w:rPr>
-          <w:i/>
-        </w:rPr>
-        <w:t xml:space="preserve"> </w:t>
+      <w:r>
+        <w:rPr>
+          <w:i/>
+        </w:rPr>
+        <w:t xml:space="preserve">newSum &gt; maxSum </w:t>
       </w:r>
       <w:r>
         <w:rPr>
@@ -321,7 +253,6 @@
       <w:r>
         <w:tab/>
       </w:r>
-      <w:proofErr w:type="spellStart"/>
       <w:r>
         <w:rPr>
           <w:i/>
@@ -341,108 +272,74 @@
         </w:rPr>
         <w:t>newSum</w:t>
       </w:r>
-      <w:proofErr w:type="spellEnd"/>
-    </w:p>
-    <w:p>
-      <w:pPr>
-        <w:rPr>
-          <w:b/>
-        </w:rPr>
-      </w:pPr>
-      <w:r>
-        <w:tab/>
-      </w:r>
-      <w:r>
-        <w:tab/>
-      </w:r>
-      <w:proofErr w:type="gramStart"/>
-      <w:r>
-        <w:rPr>
-          <w:b/>
-        </w:rPr>
-        <w:t>end</w:t>
-      </w:r>
-      <w:proofErr w:type="gramEnd"/>
-      <w:r>
-        <w:rPr>
-          <w:b/>
-        </w:rPr>
-        <w:t xml:space="preserve"> if</w:t>
-      </w:r>
-    </w:p>
-    <w:p>
-      <w:pPr>
-        <w:rPr>
-          <w:b/>
-        </w:rPr>
-      </w:pPr>
-      <w:r>
-        <w:rPr>
-          <w:b/>
-        </w:rPr>
-        <w:tab/>
-      </w:r>
-      <w:proofErr w:type="gramStart"/>
-      <w:r>
-        <w:rPr>
-          <w:b/>
-        </w:rPr>
-        <w:t>end</w:t>
-      </w:r>
-      <w:proofErr w:type="gramEnd"/>
-      <w:r>
-        <w:rPr>
-          <w:b/>
-        </w:rPr>
-        <w:t xml:space="preserve"> for</w:t>
-      </w:r>
-    </w:p>
-    <w:p>
-      <w:pPr>
-        <w:rPr>
-          <w:b/>
-        </w:rPr>
-      </w:pPr>
-      <w:proofErr w:type="gramStart"/>
-      <w:r>
-        <w:rPr>
-          <w:b/>
-        </w:rPr>
-        <w:t>end</w:t>
-      </w:r>
-      <w:proofErr w:type="gramEnd"/>
-      <w:r>
-        <w:rPr>
-          <w:b/>
-        </w:rPr>
-        <w:t xml:space="preserve"> for</w:t>
-      </w:r>
-    </w:p>
-    <w:p>
-      <w:pPr>
-        <w:rPr>
-          <w:i/>
-        </w:rPr>
-      </w:pPr>
-      <w:proofErr w:type="gramStart"/>
+    </w:p>
+    <w:p>
+      <w:pPr>
+        <w:rPr>
+          <w:b/>
+        </w:rPr>
+      </w:pPr>
+      <w:r>
+        <w:tab/>
+      </w:r>
+      <w:r>
+        <w:tab/>
+      </w:r>
+      <w:r>
+        <w:rPr>
+          <w:b/>
+        </w:rPr>
+        <w:t>end if</w:t>
+      </w:r>
+    </w:p>
+    <w:p>
+      <w:pPr>
+        <w:rPr>
+          <w:b/>
+        </w:rPr>
+      </w:pPr>
+      <w:r>
+        <w:rPr>
+          <w:b/>
+        </w:rPr>
+        <w:tab/>
+        <w:t>end for</w:t>
+      </w:r>
+    </w:p>
+    <w:p>
+      <w:pPr>
+        <w:rPr>
+          <w:b/>
+        </w:rPr>
+      </w:pPr>
+      <w:r>
+        <w:rPr>
+          <w:b/>
+        </w:rPr>
+        <w:t>end for</w:t>
+      </w:r>
+    </w:p>
+    <w:p>
+      <w:pPr>
+        <w:rPr>
+          <w:i/>
+        </w:rPr>
+      </w:pPr>
       <w:r>
         <w:rPr>
           <w:b/>
         </w:rPr>
         <w:t>return</w:t>
       </w:r>
-      <w:proofErr w:type="gramEnd"/>
       <w:r>
         <w:t xml:space="preserve"> </w:t>
       </w:r>
-      <w:proofErr w:type="spellStart"/>
       <w:r>
         <w:rPr>
           <w:i/>
         </w:rPr>
         <w:t>maxSum</w:t>
       </w:r>
-      <w:proofErr w:type="spellEnd"/>
     </w:p>
     <w:p>
       <w:pPr>
@@ -474,7 +371,6 @@
       <w:r>
         <w:t xml:space="preserve">. Thus, the running time is </w:t>
       </w:r>
-      <w:proofErr w:type="gramStart"/>
       <w:r>
         <w:rPr>
           <w:rFonts w:cs="Times New Roman"/>
@@ -482,11 +378,7 @@
         <w:t>θ</w:t>
       </w:r>
       <w:r>
-        <w:t>(</w:t>
-      </w:r>
-      <w:proofErr w:type="gramEnd"/>
-      <w:r>
-        <w:t>n</w:t>
+        <w:t>(n</w:t>
       </w:r>
       <w:r>
         <w:rPr>
@@ -536,16 +428,12 @@
     </w:p>
     <w:p/>
     <w:p>
-      <w:proofErr w:type="spellStart"/>
-      <w:proofErr w:type="gramStart"/>
       <w:r>
         <w:rPr>
           <w:i/>
         </w:rPr>
         <w:t>maxSum</w:t>
       </w:r>
-      <w:proofErr w:type="spellEnd"/>
-      <w:proofErr w:type="gramEnd"/>
       <w:r>
         <w:t xml:space="preserve"> </w:t>
       </w:r>
@@ -566,131 +454,77 @@
           <w:b/>
         </w:rPr>
       </w:pPr>
-      <w:proofErr w:type="gramStart"/>
       <w:r>
         <w:rPr>
           <w:b/>
         </w:rPr>
         <w:t>for</w:t>
       </w:r>
-      <w:proofErr w:type="gramEnd"/>
+      <w:r>
+        <w:t xml:space="preserve"> i = 0 to size of array </w:t>
+      </w:r>
+      <w:r>
+        <w:rPr>
+          <w:b/>
+        </w:rPr>
+        <w:t>do</w:t>
+      </w:r>
+    </w:p>
+    <w:p>
+      <w:r>
+        <w:tab/>
+      </w:r>
+      <w:r>
+        <w:rPr>
+          <w:b/>
+        </w:rPr>
+        <w:t>for</w:t>
+      </w:r>
+      <w:r>
+        <w:t xml:space="preserve"> j = i to size of array </w:t>
+      </w:r>
+      <w:r>
+        <w:rPr>
+          <w:b/>
+        </w:rPr>
+        <w:t>do</w:t>
+      </w:r>
+    </w:p>
+    <w:p>
+      <w:r>
+        <w:tab/>
+      </w:r>
+      <w:r>
+        <w:tab/>
+      </w:r>
+      <w:r>
+        <w:rPr>
+          <w:i/>
+        </w:rPr>
+        <w:t>tempSum += array[j]</w:t>
+      </w:r>
+    </w:p>
+    <w:p>
+      <w:r>
+        <w:tab/>
+      </w:r>
+      <w:r>
+        <w:tab/>
+      </w:r>
+      <w:r>
+        <w:rPr>
+          <w:b/>
+        </w:rPr>
+        <w:t>if</w:t>
+      </w:r>
       <w:r>
         <w:t xml:space="preserve"> </w:t>
       </w:r>
-      <w:proofErr w:type="spellStart"/>
-      <w:r>
-        <w:t>i</w:t>
-      </w:r>
-      <w:proofErr w:type="spellEnd"/>
-      <w:r>
-        <w:t xml:space="preserve"> = 0 to size of array </w:t>
-      </w:r>
-      <w:r>
-        <w:rPr>
-          <w:b/>
-        </w:rPr>
-        <w:t>do</w:t>
-      </w:r>
-    </w:p>
-    <w:p>
-      <w:r>
-        <w:tab/>
-      </w:r>
-      <w:proofErr w:type="gramStart"/>
-      <w:r>
-        <w:rPr>
-          <w:b/>
-        </w:rPr>
-        <w:t>for</w:t>
-      </w:r>
-      <w:proofErr w:type="gramEnd"/>
-      <w:r>
-        <w:t xml:space="preserve"> j = </w:t>
-      </w:r>
-      <w:proofErr w:type="spellStart"/>
-      <w:r>
-        <w:t>i</w:t>
-      </w:r>
-      <w:proofErr w:type="spellEnd"/>
-      <w:r>
-        <w:t xml:space="preserve"> to size of array </w:t>
-      </w:r>
-      <w:r>
-        <w:rPr>
-          <w:b/>
-        </w:rPr>
-        <w:t>do</w:t>
-      </w:r>
-    </w:p>
-    <w:p>
-      <w:r>
-        <w:tab/>
-      </w:r>
-      <w:r>
-        <w:tab/>
-      </w:r>
-      <w:proofErr w:type="spellStart"/>
-      <w:proofErr w:type="gramStart"/>
-      <w:r>
-        <w:rPr>
-          <w:i/>
-        </w:rPr>
-        <w:t>tempSum</w:t>
-      </w:r>
-      <w:proofErr w:type="spellEnd"/>
-      <w:proofErr w:type="gramEnd"/>
-      <w:r>
-        <w:rPr>
-          <w:i/>
-        </w:rPr>
-        <w:t xml:space="preserve"> += array[j]</w:t>
-      </w:r>
-    </w:p>
-    <w:p>
-      <w:r>
-        <w:tab/>
-      </w:r>
-      <w:r>
-        <w:tab/>
-      </w:r>
-      <w:proofErr w:type="gramStart"/>
-      <w:r>
-        <w:rPr>
-          <w:b/>
-        </w:rPr>
-        <w:t>if</w:t>
-      </w:r>
-      <w:proofErr w:type="gramEnd"/>
-      <w:r>
-        <w:t xml:space="preserve"> </w:t>
-      </w:r>
-      <w:proofErr w:type="spellStart"/>
-      <w:r>
-        <w:rPr>
-          <w:i/>
-        </w:rPr>
-        <w:t>maxSum</w:t>
-      </w:r>
-      <w:proofErr w:type="spellEnd"/>
-      <w:r>
-        <w:rPr>
-          <w:i/>
-        </w:rPr>
-        <w:t xml:space="preserve"> &gt; </w:t>
-      </w:r>
-      <w:proofErr w:type="spellStart"/>
-      <w:r>
-        <w:rPr>
-          <w:i/>
-        </w:rPr>
-        <w:t>tempSum</w:t>
-      </w:r>
-      <w:proofErr w:type="spellEnd"/>
-      <w:r>
-        <w:rPr>
-          <w:i/>
-        </w:rPr>
-        <w:t xml:space="preserve"> </w:t>
+      <w:r>
+        <w:rPr>
+          <w:i/>
+        </w:rPr>
+        <w:t xml:space="preserve">maxSum &gt; tempSum </w:t>
       </w:r>
       <w:r>
         <w:rPr>
@@ -714,7 +548,6 @@
       <w:r>
         <w:tab/>
       </w:r>
-      <w:proofErr w:type="spellStart"/>
       <w:r>
         <w:rPr>
           <w:i/>
@@ -734,108 +567,74 @@
         </w:rPr>
         <w:t>maxSum</w:t>
       </w:r>
-      <w:proofErr w:type="spellEnd"/>
-    </w:p>
-    <w:p>
-      <w:pPr>
-        <w:rPr>
-          <w:b/>
-        </w:rPr>
-      </w:pPr>
-      <w:r>
-        <w:tab/>
-      </w:r>
-      <w:r>
-        <w:tab/>
-      </w:r>
-      <w:proofErr w:type="gramStart"/>
-      <w:r>
-        <w:rPr>
-          <w:b/>
-        </w:rPr>
-        <w:t>end</w:t>
-      </w:r>
-      <w:proofErr w:type="gramEnd"/>
-      <w:r>
-        <w:rPr>
-          <w:b/>
-        </w:rPr>
-        <w:t xml:space="preserve"> if</w:t>
-      </w:r>
-    </w:p>
-    <w:p>
-      <w:pPr>
-        <w:rPr>
-          <w:b/>
-        </w:rPr>
-      </w:pPr>
-      <w:r>
-        <w:rPr>
-          <w:b/>
-        </w:rPr>
-        <w:tab/>
-      </w:r>
-      <w:proofErr w:type="gramStart"/>
-      <w:r>
-        <w:rPr>
-          <w:b/>
-        </w:rPr>
-        <w:t>end</w:t>
-      </w:r>
-      <w:proofErr w:type="gramEnd"/>
-      <w:r>
-        <w:rPr>
-          <w:b/>
-        </w:rPr>
-        <w:t xml:space="preserve"> for</w:t>
-      </w:r>
-    </w:p>
-    <w:p>
-      <w:pPr>
-        <w:rPr>
-          <w:b/>
-        </w:rPr>
-      </w:pPr>
-      <w:proofErr w:type="gramStart"/>
-      <w:r>
-        <w:rPr>
-          <w:b/>
-        </w:rPr>
-        <w:t>end</w:t>
-      </w:r>
-      <w:proofErr w:type="gramEnd"/>
-      <w:r>
-        <w:rPr>
-          <w:b/>
-        </w:rPr>
-        <w:t xml:space="preserve"> for</w:t>
-      </w:r>
-    </w:p>
-    <w:p>
-      <w:pPr>
-        <w:rPr>
-          <w:i/>
-        </w:rPr>
-      </w:pPr>
-      <w:proofErr w:type="gramStart"/>
+    </w:p>
+    <w:p>
+      <w:pPr>
+        <w:rPr>
+          <w:b/>
+        </w:rPr>
+      </w:pPr>
+      <w:r>
+        <w:tab/>
+      </w:r>
+      <w:r>
+        <w:tab/>
+      </w:r>
+      <w:r>
+        <w:rPr>
+          <w:b/>
+        </w:rPr>
+        <w:t>end if</w:t>
+      </w:r>
+    </w:p>
+    <w:p>
+      <w:pPr>
+        <w:rPr>
+          <w:b/>
+        </w:rPr>
+      </w:pPr>
+      <w:r>
+        <w:rPr>
+          <w:b/>
+        </w:rPr>
+        <w:tab/>
+        <w:t>end for</w:t>
+      </w:r>
+    </w:p>
+    <w:p>
+      <w:pPr>
+        <w:rPr>
+          <w:b/>
+        </w:rPr>
+      </w:pPr>
+      <w:r>
+        <w:rPr>
+          <w:b/>
+        </w:rPr>
+        <w:t>end for</w:t>
+      </w:r>
+    </w:p>
+    <w:p>
+      <w:pPr>
+        <w:rPr>
+          <w:i/>
+        </w:rPr>
+      </w:pPr>
       <w:r>
         <w:rPr>
           <w:b/>
         </w:rPr>
         <w:t>return</w:t>
       </w:r>
-      <w:proofErr w:type="gramEnd"/>
       <w:r>
         <w:t xml:space="preserve"> </w:t>
       </w:r>
-      <w:proofErr w:type="spellStart"/>
       <w:r>
         <w:rPr>
           <w:i/>
         </w:rPr>
         <w:t>maxSum</w:t>
       </w:r>
-      <w:proofErr w:type="spellEnd"/>
     </w:p>
     <w:p>
       <w:pPr>
@@ -867,47 +666,234 @@
     <w:p>
       <w:r>
         <w:lastRenderedPageBreak/>
-        <w:t xml:space="preserve">There is no recursion in this algorithm.  There is n*n computation done for the nested for-loops.  </w:t>
-      </w:r>
-      <w:proofErr w:type="spellStart"/>
-      <w:r>
-        <w:t>In side</w:t>
-      </w:r>
-      <w:proofErr w:type="spellEnd"/>
-      <w:r>
-        <w:t xml:space="preserve"> the loop we have a constant which is </w:t>
-      </w:r>
-      <w:proofErr w:type="spellStart"/>
-      <w:r>
-        <w:t>tempSum</w:t>
-      </w:r>
-      <w:proofErr w:type="spellEnd"/>
-      <w:r>
-        <w:t xml:space="preserve"> += array[j], and then the max of </w:t>
-      </w:r>
-      <w:proofErr w:type="spellStart"/>
-      <w:r>
-        <w:t>tempSum</w:t>
-      </w:r>
-      <w:proofErr w:type="spellEnd"/>
-      <w:r>
-        <w:t xml:space="preserve"> and </w:t>
-      </w:r>
-      <w:proofErr w:type="spellStart"/>
-      <w:r>
-        <w:t>maxSum</w:t>
-      </w:r>
-      <w:proofErr w:type="spellEnd"/>
-      <w:r>
-        <w:t xml:space="preserve"> is kept. Since this is a constant, the running time for this algorithm is </w:t>
-      </w:r>
-      <w:proofErr w:type="gramStart"/>
-      <w:r>
-        <w:t>O(</w:t>
-      </w:r>
-      <w:proofErr w:type="gramEnd"/>
-      <w:r>
-        <w:t>n^2).</w:t>
+        <w:t>There is no recursion in this algorithm.  There is n*n computation done for the nested for-loops.  In side the loop we have a constant which is tempSum += array[j], and then the max of tempSum and maxSum is kept. Since this is a constant, the running time for this algorithm is O(n^2).</w:t>
+      </w:r>
+    </w:p>
+    <w:p>
+      <w:pPr>
+        <w:rPr>
+          <w:rFonts w:ascii="Wingdings" w:hAnsi="Wingdings"/>
+        </w:rPr>
+      </w:pPr>
+    </w:p>
+    <w:p>
+      <w:pPr>
+        <w:rPr>
+          <w:rFonts w:ascii="Wingdings" w:hAnsi="Wingdings"/>
+        </w:rPr>
+      </w:pPr>
+    </w:p>
+    <w:p>
+      <w:pPr>
+        <w:pStyle w:val="ListParagraph"/>
+        <w:numPr>
+          <w:ilvl w:val="1"/>
+          <w:numId w:val="1"/>
+        </w:numPr>
+        <w:rPr>
+          <w:b/>
+        </w:rPr>
+      </w:pPr>
+      <w:r>
+        <w:rPr>
+          <w:b/>
+        </w:rPr>
+        <w:t>Divide and Conquer</w:t>
+      </w:r>
+    </w:p>
+    <w:p>
+      <w:pPr>
+        <w:pStyle w:val="ListParagraph"/>
+        <w:ind w:left="360"/>
+        <w:rPr>
+          <w:b/>
+        </w:rPr>
+      </w:pPr>
+    </w:p>
+    <w:p>
+      <w:pPr>
+        <w:pStyle w:val="ListParagraph"/>
+        <w:ind w:left="360"/>
+        <w:rPr>
+          <w:b/>
+        </w:rPr>
+      </w:pPr>
+      <w:r>
+        <w:rPr>
+          <w:b/>
+        </w:rPr>
+        <w:t>divideConquer(array, left, right)</w:t>
+      </w:r>
+    </w:p>
+    <w:p>
+      <w:pPr>
+        <w:pStyle w:val="ListParagraph"/>
+        <w:ind w:left="360"/>
+        <w:rPr>
+          <w:b/>
+        </w:rPr>
+      </w:pPr>
+      <w:r>
+        <w:rPr>
+          <w:b/>
+        </w:rPr>
+        <w:tab/>
+        <w:t>divideConquer(array[1…n/2])</w:t>
+      </w:r>
+    </w:p>
+    <w:p>
+      <w:pPr>
+        <w:pStyle w:val="ListParagraph"/>
+        <w:ind w:left="360"/>
+        <w:rPr>
+          <w:b/>
+        </w:rPr>
+      </w:pPr>
+      <w:r>
+        <w:rPr>
+          <w:b/>
+        </w:rPr>
+        <w:tab/>
+        <w:t>divideConquer{array[n/2…n])</w:t>
+      </w:r>
+    </w:p>
+    <w:p>
+      <w:pPr>
+        <w:pStyle w:val="ListParagraph"/>
+        <w:ind w:left="360"/>
+        <w:rPr>
+          <w:b/>
+        </w:rPr>
+      </w:pPr>
+      <w:r>
+        <w:rPr>
+          <w:b/>
+        </w:rPr>
+        <w:tab/>
+        <w:t>loop for n to find max sub of both left and right</w:t>
+      </w:r>
+    </w:p>
+    <w:p>
+      <w:pPr>
+        <w:pStyle w:val="ListParagraph"/>
+        <w:ind w:left="360"/>
+        <w:rPr>
+          <w:b/>
+        </w:rPr>
+      </w:pPr>
+    </w:p>
+    <w:p>
+      <w:pPr>
+        <w:pStyle w:val="ListParagraph"/>
+        <w:ind w:left="360"/>
+        <w:rPr>
+          <w:b/>
+        </w:rPr>
+      </w:pPr>
+      <w:r>
+        <w:rPr>
+          <w:b/>
+        </w:rPr>
+        <w:t>return max(leftsub, rightsub, leftsub+rightsub)</w:t>
+      </w:r>
+    </w:p>
+    <w:p>
+      <w:pPr>
+        <w:pStyle w:val="ListParagraph"/>
+        <w:ind w:left="360"/>
+        <w:rPr>
+          <w:b/>
+        </w:rPr>
+      </w:pPr>
+    </w:p>
+    <w:p>
+      <w:pPr>
+        <w:pStyle w:val="ListParagraph"/>
+        <w:ind w:left="360"/>
+        <w:rPr>
+          <w:b/>
+        </w:rPr>
+      </w:pPr>
+    </w:p>
+    <w:p>
+      <w:pPr>
+        <w:pStyle w:val="ListParagraph"/>
+        <w:ind w:left="360"/>
+        <w:rPr>
+          <w:b/>
+        </w:rPr>
+      </w:pPr>
+      <w:r>
+        <w:rPr>
+          <w:b/>
+        </w:rPr>
+        <w:t>Analysis:</w:t>
+      </w:r>
+    </w:p>
+    <w:p>
+      <w:pPr>
+        <w:pStyle w:val="ListParagraph"/>
+        <w:ind w:left="360"/>
+        <w:rPr>
+          <w:b/>
+        </w:rPr>
+      </w:pPr>
+    </w:p>
+    <w:p>
+      <w:pPr>
+        <w:pStyle w:val="ListParagraph"/>
+        <w:ind w:left="360"/>
+        <w:rPr>
+          <w:b/>
+        </w:rPr>
+      </w:pPr>
+    </w:p>
+    <w:p>
+      <w:pPr>
+        <w:pStyle w:val="ListParagraph"/>
+        <w:ind w:left="360"/>
+      </w:pPr>
+      <w:r>
+        <w:t>This algorithm is recursive, but you are still looping for n. So it is O(n) for the loop X O(log n) for the recursion, coming out to a running time of O(n log n)</w:t>
+      </w:r>
+    </w:p>
+    <w:p>
+      <w:pPr>
+        <w:rPr>
+          <w:rFonts w:ascii="Wingdings" w:hAnsi="Wingdings"/>
+        </w:rPr>
+      </w:pPr>
+    </w:p>
+    <w:p>
+      <w:pPr>
+        <w:rPr>
+          <w:rFonts w:ascii="Wingdings" w:hAnsi="Wingdings"/>
+        </w:rPr>
+      </w:pPr>
+    </w:p>
+    <w:p>
+      <w:pPr>
+        <w:rPr>
+          <w:rFonts w:ascii="Wingdings" w:hAnsi="Wingdings"/>
+        </w:rPr>
+      </w:pPr>
+    </w:p>
+    <w:p>
+      <w:pPr>
+        <w:pStyle w:val="ListParagraph"/>
+        <w:numPr>
+          <w:ilvl w:val="1"/>
+          <w:numId w:val="1"/>
+        </w:numPr>
+        <w:rPr>
+          <w:b/>
+        </w:rPr>
+      </w:pPr>
+      <w:r>
+        <w:rPr>
+          <w:b/>
+        </w:rPr>
+        <w:t>Linear Time</w:t>
       </w:r>
       <w:bookmarkStart w:id="0" w:name="_GoBack"/>
       <w:bookmarkEnd w:id="0"/>
@@ -1806,7 +1792,7 @@
 </file>
 
 <file path=customXml/itemProps1.xml><?xml version="1.0" encoding="utf-8"?>
-<ds:datastoreItem xmlns:ds="http://schemas.openxmlformats.org/officeDocument/2006/customXml" ds:itemID="{5877E196-D7AC-46C5-89BC-5A19DA641B7D}">
+<ds:datastoreItem xmlns:ds="http://schemas.openxmlformats.org/officeDocument/2006/customXml" ds:itemID="{BF93ECA2-0B50-41FC-8ADC-6AA8CACE40D2}">
   <ds:schemaRefs>
     <ds:schemaRef ds:uri="http://schemas.openxmlformats.org/officeDocument/2006/bibliography"/>
   </ds:schemaRefs>

</xml_diff>

<commit_message>
added pseudocode for 4th algorithm
added final algorithm to the doc
</commit_message>
<xml_diff>
--- a/AlgorithmAnalysis.docx
+++ b/AlgorithmAnalysis.docx
@@ -895,15 +895,205 @@
         </w:rPr>
         <w:t>Linear Time</w:t>
       </w:r>
+    </w:p>
+    <w:p>
+      <w:pPr>
+        <w:rPr>
+          <w:rFonts w:ascii="Wingdings" w:hAnsi="Wingdings"/>
+        </w:rPr>
+      </w:pPr>
+    </w:p>
+    <w:p>
+      <w:pPr>
+        <w:rPr>
+          <w:rFonts w:ascii="Wingdings" w:hAnsi="Wingdings"/>
+        </w:rPr>
+      </w:pPr>
+    </w:p>
+    <w:p>
+      <w:pPr>
+        <w:pStyle w:val="ListParagraph"/>
+        <w:ind w:left="360"/>
+        <w:rPr>
+          <w:b/>
+        </w:rPr>
+      </w:pPr>
+      <w:r>
+        <w:rPr>
+          <w:b/>
+        </w:rPr>
+        <w:t>linearTime</w:t>
+      </w:r>
+      <w:r>
+        <w:rPr>
+          <w:b/>
+        </w:rPr>
+        <w:t>(</w:t>
+      </w:r>
+      <w:r>
+        <w:rPr>
+          <w:b/>
+        </w:rPr>
+        <w:t>array</w:t>
+      </w:r>
+      <w:r>
+        <w:rPr>
+          <w:b/>
+        </w:rPr>
+        <w:t>)</w:t>
+      </w:r>
+    </w:p>
+    <w:p>
+      <w:pPr>
+        <w:pStyle w:val="ListParagraph"/>
+        <w:ind w:left="360"/>
+        <w:rPr>
+          <w:b/>
+        </w:rPr>
+      </w:pPr>
+      <w:r>
+        <w:rPr>
+          <w:b/>
+        </w:rPr>
+        <w:tab/>
+        <w:t>loop I = 0 for n</w:t>
+      </w:r>
+    </w:p>
+    <w:p>
+      <w:pPr>
+        <w:pStyle w:val="ListParagraph"/>
+        <w:ind w:left="360"/>
+        <w:rPr>
+          <w:b/>
+        </w:rPr>
+      </w:pPr>
+      <w:r>
+        <w:rPr>
+          <w:b/>
+        </w:rPr>
+        <w:tab/>
+      </w:r>
+      <w:r>
+        <w:rPr>
+          <w:b/>
+        </w:rPr>
+        <w:tab/>
+        <w:t>tempMax = max(array[i], tempMax + array[i])</w:t>
+      </w:r>
+    </w:p>
+    <w:p>
+      <w:pPr>
+        <w:pStyle w:val="ListParagraph"/>
+        <w:ind w:left="360"/>
+        <w:rPr>
+          <w:b/>
+        </w:rPr>
+      </w:pPr>
+      <w:r>
+        <w:rPr>
+          <w:b/>
+        </w:rPr>
+        <w:tab/>
+      </w:r>
+      <w:r>
+        <w:rPr>
+          <w:b/>
+        </w:rPr>
+        <w:tab/>
+        <w:t>maxSum = max(maxSum, tempMax)</w:t>
+      </w:r>
+    </w:p>
+    <w:p>
+      <w:pPr>
+        <w:pStyle w:val="ListParagraph"/>
+        <w:ind w:left="360"/>
+        <w:rPr>
+          <w:b/>
+        </w:rPr>
+      </w:pPr>
+      <w:r>
+        <w:rPr>
+          <w:b/>
+        </w:rPr>
+        <w:tab/>
+        <w:t>return maxSum</w:t>
+      </w:r>
+    </w:p>
+    <w:p>
+      <w:pPr>
+        <w:pStyle w:val="ListParagraph"/>
+        <w:ind w:left="360"/>
+        <w:rPr>
+          <w:b/>
+        </w:rPr>
+      </w:pPr>
+    </w:p>
+    <w:p>
+      <w:pPr>
+        <w:pStyle w:val="ListParagraph"/>
+        <w:ind w:left="360"/>
+        <w:rPr>
+          <w:b/>
+        </w:rPr>
+      </w:pPr>
+      <w:r>
+        <w:rPr>
+          <w:b/>
+        </w:rPr>
+        <w:t>Analysis:</w:t>
+      </w:r>
+    </w:p>
+    <w:p>
+      <w:pPr>
+        <w:pStyle w:val="ListParagraph"/>
+        <w:ind w:left="360"/>
+        <w:rPr>
+          <w:b/>
+        </w:rPr>
+      </w:pPr>
+    </w:p>
+    <w:p>
+      <w:pPr>
+        <w:pStyle w:val="ListParagraph"/>
+        <w:ind w:left="360"/>
+      </w:pPr>
+      <w:r>
+        <w:tab/>
+        <w:t>This algorithm is not recursive, and you are only looping once for n. Therefore the running time is O(n).</w:t>
+      </w:r>
       <w:bookmarkStart w:id="0" w:name="_GoBack"/>
       <w:bookmarkEnd w:id="0"/>
     </w:p>
     <w:p>
       <w:pPr>
+        <w:pStyle w:val="ListParagraph"/>
+        <w:ind w:left="360"/>
+        <w:rPr>
+          <w:b/>
+        </w:rPr>
+      </w:pPr>
+    </w:p>
+    <w:p>
+      <w:pPr>
+        <w:pStyle w:val="ListParagraph"/>
+        <w:ind w:left="360"/>
+        <w:rPr>
+          <w:b/>
+        </w:rPr>
+      </w:pPr>
+    </w:p>
+    <w:p>
+      <w:pPr>
         <w:rPr>
           <w:rFonts w:ascii="Wingdings" w:hAnsi="Wingdings"/>
         </w:rPr>
       </w:pPr>
+      <w:r>
+        <w:rPr>
+          <w:rFonts w:ascii="Wingdings" w:hAnsi="Wingdings"/>
+        </w:rPr>
+        <w:tab/>
+      </w:r>
     </w:p>
     <w:sectPr>
       <w:pgSz w:w="12240" w:h="15840"/>
@@ -1464,6 +1654,53 @@
       <w:contextualSpacing/>
     </w:pPr>
   </w:style>
+  <w:style w:type="paragraph" w:styleId="HTMLPreformatted">
+    <w:name w:val="HTML Preformatted"/>
+    <w:basedOn w:val="Normal"/>
+    <w:link w:val="HTMLPreformattedChar"/>
+    <w:uiPriority w:val="99"/>
+    <w:semiHidden/>
+    <w:unhideWhenUsed/>
+    <w:rsid w:val="00B04C8E"/>
+    <w:pPr>
+      <w:tabs>
+        <w:tab w:val="left" w:pos="916"/>
+        <w:tab w:val="left" w:pos="1832"/>
+        <w:tab w:val="left" w:pos="2748"/>
+        <w:tab w:val="left" w:pos="3664"/>
+        <w:tab w:val="left" w:pos="4580"/>
+        <w:tab w:val="left" w:pos="5496"/>
+        <w:tab w:val="left" w:pos="6412"/>
+        <w:tab w:val="left" w:pos="7328"/>
+        <w:tab w:val="left" w:pos="8244"/>
+        <w:tab w:val="left" w:pos="9160"/>
+        <w:tab w:val="left" w:pos="10076"/>
+        <w:tab w:val="left" w:pos="10992"/>
+        <w:tab w:val="left" w:pos="11908"/>
+        <w:tab w:val="left" w:pos="12824"/>
+        <w:tab w:val="left" w:pos="13740"/>
+        <w:tab w:val="left" w:pos="14656"/>
+      </w:tabs>
+    </w:pPr>
+    <w:rPr>
+      <w:rFonts w:ascii="Courier New" w:eastAsia="Times New Roman" w:hAnsi="Courier New" w:cs="Courier New"/>
+      <w:sz w:val="20"/>
+      <w:szCs w:val="20"/>
+    </w:rPr>
+  </w:style>
+  <w:style w:type="character" w:customStyle="1" w:styleId="HTMLPreformattedChar">
+    <w:name w:val="HTML Preformatted Char"/>
+    <w:basedOn w:val="DefaultParagraphFont"/>
+    <w:link w:val="HTMLPreformatted"/>
+    <w:uiPriority w:val="99"/>
+    <w:semiHidden/>
+    <w:rsid w:val="00B04C8E"/>
+    <w:rPr>
+      <w:rFonts w:ascii="Courier New" w:eastAsia="Times New Roman" w:hAnsi="Courier New" w:cs="Courier New"/>
+      <w:sz w:val="20"/>
+      <w:szCs w:val="20"/>
+    </w:rPr>
+  </w:style>
 </w:styles>
 </file>
 
@@ -1792,7 +2029,7 @@
 </file>
 
 <file path=customXml/itemProps1.xml><?xml version="1.0" encoding="utf-8"?>
-<ds:datastoreItem xmlns:ds="http://schemas.openxmlformats.org/officeDocument/2006/customXml" ds:itemID="{BF93ECA2-0B50-41FC-8ADC-6AA8CACE40D2}">
+<ds:datastoreItem xmlns:ds="http://schemas.openxmlformats.org/officeDocument/2006/customXml" ds:itemID="{2652599B-8707-4162-B61D-EDE02F5759E7}">
   <ds:schemaRefs>
     <ds:schemaRef ds:uri="http://schemas.openxmlformats.org/officeDocument/2006/bibliography"/>
   </ds:schemaRefs>

</xml_diff>